<commit_message>
Modified report. Question 5 is not yet complete,please add your id as well at the end, thanks
</commit_message>
<xml_diff>
--- a/cse537-project1.docx
+++ b/cse537-project1.docx
@@ -116,8 +116,36 @@
           <w:sz w:val="22"/>
           <w:szCs w:val="22"/>
         </w:rPr>
-        <w:t>: python pacman.py -l tinyMaze -p SearchAgent</w:t>
-      </w:r>
+        <w:t xml:space="preserve">: python pacman.py -l </w:t>
+      </w:r>
+      <w:proofErr w:type="spellStart"/>
+      <w:r>
+        <w:rPr>
+          <w:rFonts w:asciiTheme="minorHAnsi" w:hAnsiTheme="minorHAnsi"/>
+          <w:sz w:val="22"/>
+          <w:szCs w:val="22"/>
+        </w:rPr>
+        <w:t>tinyMaze</w:t>
+      </w:r>
+      <w:proofErr w:type="spellEnd"/>
+      <w:r>
+        <w:rPr>
+          <w:rFonts w:asciiTheme="minorHAnsi" w:hAnsiTheme="minorHAnsi"/>
+          <w:sz w:val="22"/>
+          <w:szCs w:val="22"/>
+        </w:rPr>
+        <w:t xml:space="preserve"> -p </w:t>
+      </w:r>
+      <w:proofErr w:type="spellStart"/>
+      <w:r>
+        <w:rPr>
+          <w:rFonts w:asciiTheme="minorHAnsi" w:hAnsiTheme="minorHAnsi"/>
+          <w:sz w:val="22"/>
+          <w:szCs w:val="22"/>
+        </w:rPr>
+        <w:t>SearchAgent</w:t>
+      </w:r>
+      <w:proofErr w:type="spellEnd"/>
     </w:p>
     <w:p>
       <w:pPr>
@@ -140,8 +168,13 @@
         <w:t>Function:</w:t>
       </w:r>
       <w:r>
-        <w:t xml:space="preserve"> DepthFirstSearch</w:t>
-      </w:r>
+        <w:t xml:space="preserve"> </w:t>
+      </w:r>
+      <w:proofErr w:type="spellStart"/>
+      <w:r>
+        <w:t>DepthFirstSearch</w:t>
+      </w:r>
+      <w:proofErr w:type="spellEnd"/>
     </w:p>
     <w:p>
       <w:pPr>
@@ -154,8 +187,13 @@
         <w:t>Problem Type:</w:t>
       </w:r>
       <w:r>
-        <w:t xml:space="preserve"> PositionSearchProblem</w:t>
-      </w:r>
+        <w:t xml:space="preserve"> </w:t>
+      </w:r>
+      <w:proofErr w:type="spellStart"/>
+      <w:r>
+        <w:t>PositionSearchProblem</w:t>
+      </w:r>
+      <w:proofErr w:type="spellEnd"/>
     </w:p>
     <w:p>
       <w:pPr>
@@ -227,8 +265,36 @@
           <w:sz w:val="22"/>
           <w:szCs w:val="22"/>
         </w:rPr>
-        <w:t>: python pacman.py -l mediumMaze -p SearchAgent</w:t>
-      </w:r>
+        <w:t xml:space="preserve">: python pacman.py -l </w:t>
+      </w:r>
+      <w:proofErr w:type="spellStart"/>
+      <w:r>
+        <w:rPr>
+          <w:rFonts w:asciiTheme="minorHAnsi" w:hAnsiTheme="minorHAnsi"/>
+          <w:sz w:val="22"/>
+          <w:szCs w:val="22"/>
+        </w:rPr>
+        <w:t>mediumMaze</w:t>
+      </w:r>
+      <w:proofErr w:type="spellEnd"/>
+      <w:r>
+        <w:rPr>
+          <w:rFonts w:asciiTheme="minorHAnsi" w:hAnsiTheme="minorHAnsi"/>
+          <w:sz w:val="22"/>
+          <w:szCs w:val="22"/>
+        </w:rPr>
+        <w:t xml:space="preserve"> -p </w:t>
+      </w:r>
+      <w:proofErr w:type="spellStart"/>
+      <w:r>
+        <w:rPr>
+          <w:rFonts w:asciiTheme="minorHAnsi" w:hAnsiTheme="minorHAnsi"/>
+          <w:sz w:val="22"/>
+          <w:szCs w:val="22"/>
+        </w:rPr>
+        <w:t>SearchAgent</w:t>
+      </w:r>
+      <w:proofErr w:type="spellEnd"/>
     </w:p>
     <w:p>
       <w:pPr>
@@ -246,8 +312,13 @@
         <w:t>Function:</w:t>
       </w:r>
       <w:r>
-        <w:t xml:space="preserve"> DepthFirstSearch</w:t>
-      </w:r>
+        <w:t xml:space="preserve"> </w:t>
+      </w:r>
+      <w:proofErr w:type="spellStart"/>
+      <w:r>
+        <w:t>DepthFirstSearch</w:t>
+      </w:r>
+      <w:proofErr w:type="spellEnd"/>
     </w:p>
     <w:p>
       <w:pPr>
@@ -260,8 +331,13 @@
         <w:t>Problem Type:</w:t>
       </w:r>
       <w:r>
-        <w:t xml:space="preserve"> PositionSearchProblem</w:t>
-      </w:r>
+        <w:t xml:space="preserve"> </w:t>
+      </w:r>
+      <w:proofErr w:type="spellStart"/>
+      <w:r>
+        <w:t>PositionSearchProblem</w:t>
+      </w:r>
+      <w:proofErr w:type="spellEnd"/>
     </w:p>
     <w:p>
       <w:pPr>
@@ -320,8 +396,36 @@
           <w:sz w:val="22"/>
           <w:szCs w:val="22"/>
         </w:rPr>
-        <w:t xml:space="preserve"> python pacman.py -l bigMaze -z .5 -p SearchAgent</w:t>
-      </w:r>
+        <w:t xml:space="preserve"> python pacman.py -l </w:t>
+      </w:r>
+      <w:proofErr w:type="spellStart"/>
+      <w:r>
+        <w:rPr>
+          <w:rFonts w:asciiTheme="minorHAnsi" w:hAnsiTheme="minorHAnsi"/>
+          <w:sz w:val="22"/>
+          <w:szCs w:val="22"/>
+        </w:rPr>
+        <w:t>bigMaze</w:t>
+      </w:r>
+      <w:proofErr w:type="spellEnd"/>
+      <w:r>
+        <w:rPr>
+          <w:rFonts w:asciiTheme="minorHAnsi" w:hAnsiTheme="minorHAnsi"/>
+          <w:sz w:val="22"/>
+          <w:szCs w:val="22"/>
+        </w:rPr>
+        <w:t xml:space="preserve"> -z .5 -p </w:t>
+      </w:r>
+      <w:proofErr w:type="spellStart"/>
+      <w:r>
+        <w:rPr>
+          <w:rFonts w:asciiTheme="minorHAnsi" w:hAnsiTheme="minorHAnsi"/>
+          <w:sz w:val="22"/>
+          <w:szCs w:val="22"/>
+        </w:rPr>
+        <w:t>SearchAgent</w:t>
+      </w:r>
+      <w:proofErr w:type="spellEnd"/>
     </w:p>
     <w:p>
       <w:pPr>
@@ -339,8 +443,13 @@
         <w:t>Function:</w:t>
       </w:r>
       <w:r>
-        <w:t xml:space="preserve"> DepthFirstSearch</w:t>
-      </w:r>
+        <w:t xml:space="preserve"> </w:t>
+      </w:r>
+      <w:proofErr w:type="spellStart"/>
+      <w:r>
+        <w:t>DepthFirstSearch</w:t>
+      </w:r>
+      <w:proofErr w:type="spellEnd"/>
     </w:p>
     <w:p>
       <w:pPr>
@@ -353,8 +462,13 @@
         <w:t>Problem Type:</w:t>
       </w:r>
       <w:r>
-        <w:t xml:space="preserve"> PositionSearchProblem</w:t>
-      </w:r>
+        <w:t xml:space="preserve"> </w:t>
+      </w:r>
+      <w:proofErr w:type="spellStart"/>
+      <w:r>
+        <w:t>PositionSearchProblem</w:t>
+      </w:r>
+      <w:proofErr w:type="spellEnd"/>
     </w:p>
     <w:p>
       <w:pPr>
@@ -497,8 +611,74 @@
           <w:sz w:val="22"/>
           <w:szCs w:val="22"/>
         </w:rPr>
-        <w:t xml:space="preserve"> python pacman.py -l mediumMaze -p SearchAgent -a fn=bfs</w:t>
-      </w:r>
+        <w:t xml:space="preserve"> python pacman.py -l </w:t>
+      </w:r>
+      <w:proofErr w:type="spellStart"/>
+      <w:r>
+        <w:rPr>
+          <w:rFonts w:asciiTheme="minorHAnsi" w:hAnsiTheme="minorHAnsi"/>
+          <w:sz w:val="22"/>
+          <w:szCs w:val="22"/>
+        </w:rPr>
+        <w:t>mediumMaze</w:t>
+      </w:r>
+      <w:proofErr w:type="spellEnd"/>
+      <w:r>
+        <w:rPr>
+          <w:rFonts w:asciiTheme="minorHAnsi" w:hAnsiTheme="minorHAnsi"/>
+          <w:sz w:val="22"/>
+          <w:szCs w:val="22"/>
+        </w:rPr>
+        <w:t xml:space="preserve"> -p </w:t>
+      </w:r>
+      <w:proofErr w:type="spellStart"/>
+      <w:r>
+        <w:rPr>
+          <w:rFonts w:asciiTheme="minorHAnsi" w:hAnsiTheme="minorHAnsi"/>
+          <w:sz w:val="22"/>
+          <w:szCs w:val="22"/>
+        </w:rPr>
+        <w:t>SearchAgent</w:t>
+      </w:r>
+      <w:proofErr w:type="spellEnd"/>
+      <w:r>
+        <w:rPr>
+          <w:rFonts w:asciiTheme="minorHAnsi" w:hAnsiTheme="minorHAnsi"/>
+          <w:sz w:val="22"/>
+          <w:szCs w:val="22"/>
+        </w:rPr>
+        <w:t xml:space="preserve"> -a </w:t>
+      </w:r>
+      <w:proofErr w:type="spellStart"/>
+      <w:proofErr w:type="gramStart"/>
+      <w:r>
+        <w:rPr>
+          <w:rFonts w:asciiTheme="minorHAnsi" w:hAnsiTheme="minorHAnsi"/>
+          <w:sz w:val="22"/>
+          <w:szCs w:val="22"/>
+        </w:rPr>
+        <w:t>fn</w:t>
+      </w:r>
+      <w:proofErr w:type="spellEnd"/>
+      <w:r>
+        <w:rPr>
+          <w:rFonts w:asciiTheme="minorHAnsi" w:hAnsiTheme="minorHAnsi"/>
+          <w:sz w:val="22"/>
+          <w:szCs w:val="22"/>
+        </w:rPr>
+        <w:t>=</w:t>
+      </w:r>
+      <w:proofErr w:type="spellStart"/>
+      <w:proofErr w:type="gramEnd"/>
+      <w:r>
+        <w:rPr>
+          <w:rFonts w:asciiTheme="minorHAnsi" w:hAnsiTheme="minorHAnsi"/>
+          <w:sz w:val="22"/>
+          <w:szCs w:val="22"/>
+        </w:rPr>
+        <w:t>bfs</w:t>
+      </w:r>
+      <w:proofErr w:type="spellEnd"/>
     </w:p>
     <w:p>
       <w:pPr>
@@ -516,8 +696,13 @@
         <w:t>Function:</w:t>
       </w:r>
       <w:r>
-        <w:t xml:space="preserve"> BreadthFirstSearch</w:t>
-      </w:r>
+        <w:t xml:space="preserve"> </w:t>
+      </w:r>
+      <w:proofErr w:type="spellStart"/>
+      <w:r>
+        <w:t>BreadthFirstSearch</w:t>
+      </w:r>
+      <w:proofErr w:type="spellEnd"/>
     </w:p>
     <w:p>
       <w:pPr>
@@ -530,8 +715,13 @@
         <w:t>Problem Type:</w:t>
       </w:r>
       <w:r>
-        <w:t xml:space="preserve"> PositionSearchProblem</w:t>
-      </w:r>
+        <w:t xml:space="preserve"> </w:t>
+      </w:r>
+      <w:proofErr w:type="spellStart"/>
+      <w:r>
+        <w:t>PositionSearchProblem</w:t>
+      </w:r>
+      <w:proofErr w:type="spellEnd"/>
     </w:p>
     <w:p>
       <w:pPr>
@@ -595,7 +785,81 @@
           <w:sz w:val="22"/>
           <w:szCs w:val="22"/>
         </w:rPr>
-        <w:t xml:space="preserve"> python pacman.py -l bigMaze -p SearchAgent -a fn=bfs -z .5</w:t>
+        <w:t xml:space="preserve"> python pacman.py -l </w:t>
+      </w:r>
+      <w:proofErr w:type="spellStart"/>
+      <w:r>
+        <w:rPr>
+          <w:rFonts w:asciiTheme="minorHAnsi" w:hAnsiTheme="minorHAnsi"/>
+          <w:sz w:val="22"/>
+          <w:szCs w:val="22"/>
+        </w:rPr>
+        <w:t>bigMaze</w:t>
+      </w:r>
+      <w:proofErr w:type="spellEnd"/>
+      <w:r>
+        <w:rPr>
+          <w:rFonts w:asciiTheme="minorHAnsi" w:hAnsiTheme="minorHAnsi"/>
+          <w:sz w:val="22"/>
+          <w:szCs w:val="22"/>
+        </w:rPr>
+        <w:t xml:space="preserve"> -p </w:t>
+      </w:r>
+      <w:proofErr w:type="spellStart"/>
+      <w:r>
+        <w:rPr>
+          <w:rFonts w:asciiTheme="minorHAnsi" w:hAnsiTheme="minorHAnsi"/>
+          <w:sz w:val="22"/>
+          <w:szCs w:val="22"/>
+        </w:rPr>
+        <w:t>SearchAgent</w:t>
+      </w:r>
+      <w:proofErr w:type="spellEnd"/>
+      <w:r>
+        <w:rPr>
+          <w:rFonts w:asciiTheme="minorHAnsi" w:hAnsiTheme="minorHAnsi"/>
+          <w:sz w:val="22"/>
+          <w:szCs w:val="22"/>
+        </w:rPr>
+        <w:t xml:space="preserve"> -a </w:t>
+      </w:r>
+      <w:proofErr w:type="spellStart"/>
+      <w:proofErr w:type="gramStart"/>
+      <w:r>
+        <w:rPr>
+          <w:rFonts w:asciiTheme="minorHAnsi" w:hAnsiTheme="minorHAnsi"/>
+          <w:sz w:val="22"/>
+          <w:szCs w:val="22"/>
+        </w:rPr>
+        <w:t>fn</w:t>
+      </w:r>
+      <w:proofErr w:type="spellEnd"/>
+      <w:r>
+        <w:rPr>
+          <w:rFonts w:asciiTheme="minorHAnsi" w:hAnsiTheme="minorHAnsi"/>
+          <w:sz w:val="22"/>
+          <w:szCs w:val="22"/>
+        </w:rPr>
+        <w:t>=</w:t>
+      </w:r>
+      <w:proofErr w:type="spellStart"/>
+      <w:proofErr w:type="gramEnd"/>
+      <w:r>
+        <w:rPr>
+          <w:rFonts w:asciiTheme="minorHAnsi" w:hAnsiTheme="minorHAnsi"/>
+          <w:sz w:val="22"/>
+          <w:szCs w:val="22"/>
+        </w:rPr>
+        <w:t>bfs</w:t>
+      </w:r>
+      <w:proofErr w:type="spellEnd"/>
+      <w:r>
+        <w:rPr>
+          <w:rFonts w:asciiTheme="minorHAnsi" w:hAnsiTheme="minorHAnsi"/>
+          <w:sz w:val="22"/>
+          <w:szCs w:val="22"/>
+        </w:rPr>
+        <w:t xml:space="preserve"> -z .5</w:t>
       </w:r>
     </w:p>
     <w:p>
@@ -619,8 +883,13 @@
         <w:t>Function:</w:t>
       </w:r>
       <w:r>
-        <w:t xml:space="preserve"> BreadthFirstSearch</w:t>
-      </w:r>
+        <w:t xml:space="preserve"> </w:t>
+      </w:r>
+      <w:proofErr w:type="spellStart"/>
+      <w:r>
+        <w:t>BreadthFirstSearch</w:t>
+      </w:r>
+      <w:proofErr w:type="spellEnd"/>
     </w:p>
     <w:p>
       <w:pPr>
@@ -634,8 +903,13 @@
         <w:t>Problem Type:</w:t>
       </w:r>
       <w:r>
-        <w:t xml:space="preserve"> PositionSearchProblem</w:t>
-      </w:r>
+        <w:t xml:space="preserve"> </w:t>
+      </w:r>
+      <w:proofErr w:type="spellStart"/>
+      <w:r>
+        <w:t>PositionSearchProblem</w:t>
+      </w:r>
+      <w:proofErr w:type="spellEnd"/>
     </w:p>
     <w:p>
       <w:pPr>
@@ -713,25 +987,42 @@
       <w:pPr>
         <w:pStyle w:val="NoSpacing"/>
       </w:pPr>
-      <w:r>
-        <w:t>MediumDottedMaze &amp; MediumScaryMazes are used – here the cost function is varied taking into consideration dangerous steps &amp; food rich areas.</w:t>
-      </w:r>
-    </w:p>
-    <w:p>
-      <w:pPr>
-        <w:pStyle w:val="NoSpacing"/>
-      </w:pPr>
-    </w:p>
-    <w:p>
-      <w:pPr>
-        <w:pStyle w:val="NoSpacing"/>
-        <w:rPr>
-          <w:b/>
-        </w:rPr>
-      </w:pPr>
-      <w:r>
-        <w:rPr>
-          <w:b/>
+      <w:proofErr w:type="spellStart"/>
+      <w:r>
+        <w:t>MediumDottedMaze</w:t>
+      </w:r>
+      <w:proofErr w:type="spellEnd"/>
+      <w:r>
+        <w:t xml:space="preserve"> &amp; </w:t>
+      </w:r>
+      <w:proofErr w:type="spellStart"/>
+      <w:r>
+        <w:t>MediumScaryMazes</w:t>
+      </w:r>
+      <w:proofErr w:type="spellEnd"/>
+      <w:r>
+        <w:t xml:space="preserve"> are used – here the cost function is varied taking into consideration dangerous steps &amp; food rich areas.</w:t>
+      </w:r>
+    </w:p>
+    <w:p>
+      <w:pPr>
+        <w:pStyle w:val="NoSpacing"/>
+      </w:pPr>
+    </w:p>
+    <w:p>
+      <w:pPr>
+        <w:pStyle w:val="NoSpacing"/>
+        <w:rPr>
+          <w:b/>
+          <w:sz w:val="24"/>
+          <w:szCs w:val="24"/>
+        </w:rPr>
+      </w:pPr>
+      <w:r>
+        <w:rPr>
+          <w:b/>
+          <w:sz w:val="24"/>
+          <w:szCs w:val="24"/>
         </w:rPr>
         <w:t>Question 3: Uniform Cost Search:</w:t>
       </w:r>
@@ -749,7 +1040,15 @@
         <w:t xml:space="preserve">Methodology Used: </w:t>
       </w:r>
       <w:r>
-        <w:t xml:space="preserve">Same generic function as BFS and DFS is also used for UCS with a PriorityQueue as the fringe. For each expandable node in fringe, an associated path cost is also added as priority key in the fringe. Lower cost nodes are expanded first. </w:t>
+        <w:t xml:space="preserve">Same generic function as BFS and DFS is also used for UCS with a </w:t>
+      </w:r>
+      <w:proofErr w:type="spellStart"/>
+      <w:r>
+        <w:t>PriorityQueue</w:t>
+      </w:r>
+      <w:proofErr w:type="spellEnd"/>
+      <w:r>
+        <w:t xml:space="preserve"> as the fringe. For each expandable node in fringe, an associated path cost is also added as priority key in the fringe. Lower cost nodes are expanded first. </w:t>
       </w:r>
     </w:p>
     <w:p>
@@ -820,8 +1119,60 @@
         <w:rPr>
           <w:rFonts w:eastAsia="Times New Roman" w:cs="Courier New"/>
         </w:rPr>
-        <w:t>python pacman.py -l mediumMaze -p SearchAgent -a fn=ucs</w:t>
-      </w:r>
+        <w:t xml:space="preserve">python pacman.py -l </w:t>
+      </w:r>
+      <w:proofErr w:type="spellStart"/>
+      <w:r>
+        <w:rPr>
+          <w:rFonts w:eastAsia="Times New Roman" w:cs="Courier New"/>
+        </w:rPr>
+        <w:t>mediumMaze</w:t>
+      </w:r>
+      <w:proofErr w:type="spellEnd"/>
+      <w:r>
+        <w:rPr>
+          <w:rFonts w:eastAsia="Times New Roman" w:cs="Courier New"/>
+        </w:rPr>
+        <w:t xml:space="preserve"> -p </w:t>
+      </w:r>
+      <w:proofErr w:type="spellStart"/>
+      <w:r>
+        <w:rPr>
+          <w:rFonts w:eastAsia="Times New Roman" w:cs="Courier New"/>
+        </w:rPr>
+        <w:t>SearchAgent</w:t>
+      </w:r>
+      <w:proofErr w:type="spellEnd"/>
+      <w:r>
+        <w:rPr>
+          <w:rFonts w:eastAsia="Times New Roman" w:cs="Courier New"/>
+        </w:rPr>
+        <w:t xml:space="preserve"> -a </w:t>
+      </w:r>
+      <w:proofErr w:type="spellStart"/>
+      <w:proofErr w:type="gramStart"/>
+      <w:r>
+        <w:rPr>
+          <w:rFonts w:eastAsia="Times New Roman" w:cs="Courier New"/>
+        </w:rPr>
+        <w:t>fn</w:t>
+      </w:r>
+      <w:proofErr w:type="spellEnd"/>
+      <w:r>
+        <w:rPr>
+          <w:rFonts w:eastAsia="Times New Roman" w:cs="Courier New"/>
+        </w:rPr>
+        <w:t>=</w:t>
+      </w:r>
+      <w:proofErr w:type="spellStart"/>
+      <w:proofErr w:type="gramEnd"/>
+      <w:r>
+        <w:rPr>
+          <w:rFonts w:eastAsia="Times New Roman" w:cs="Courier New"/>
+        </w:rPr>
+        <w:t>ucs</w:t>
+      </w:r>
+      <w:proofErr w:type="spellEnd"/>
     </w:p>
     <w:p>
       <w:pPr>
@@ -839,7 +1190,25 @@
         <w:t>Function:</w:t>
       </w:r>
       <w:r>
-        <w:t xml:space="preserve"> UniformCostSearch (ucs)</w:t>
+        <w:t xml:space="preserve"> </w:t>
+      </w:r>
+      <w:proofErr w:type="spellStart"/>
+      <w:r>
+        <w:t>UniformCostSearch</w:t>
+      </w:r>
+      <w:proofErr w:type="spellEnd"/>
+      <w:r>
+        <w:t xml:space="preserve"> (</w:t>
+      </w:r>
+      <w:proofErr w:type="spellStart"/>
+      <w:proofErr w:type="gramStart"/>
+      <w:r>
+        <w:t>ucs</w:t>
+      </w:r>
+      <w:proofErr w:type="spellEnd"/>
+      <w:proofErr w:type="gramEnd"/>
+      <w:r>
+        <w:t>)</w:t>
       </w:r>
     </w:p>
     <w:p>
@@ -853,8 +1222,13 @@
         <w:t>Problem Type:</w:t>
       </w:r>
       <w:r>
-        <w:t xml:space="preserve"> PositionSearchProblem</w:t>
-      </w:r>
+        <w:t xml:space="preserve"> </w:t>
+      </w:r>
+      <w:proofErr w:type="spellStart"/>
+      <w:r>
+        <w:t>PositionSearchProblem</w:t>
+      </w:r>
+      <w:proofErr w:type="spellEnd"/>
     </w:p>
     <w:p>
       <w:pPr>
@@ -918,8 +1292,36 @@
           <w:sz w:val="22"/>
           <w:szCs w:val="22"/>
         </w:rPr>
-        <w:t xml:space="preserve"> python pacman.py mediumDottedMaze -p StayEastSearchAgent</w:t>
-      </w:r>
+        <w:t xml:space="preserve"> python pacman.py </w:t>
+      </w:r>
+      <w:proofErr w:type="spellStart"/>
+      <w:r>
+        <w:rPr>
+          <w:rFonts w:asciiTheme="minorHAnsi" w:hAnsiTheme="minorHAnsi"/>
+          <w:sz w:val="22"/>
+          <w:szCs w:val="22"/>
+        </w:rPr>
+        <w:t>mediumDottedMaze</w:t>
+      </w:r>
+      <w:proofErr w:type="spellEnd"/>
+      <w:r>
+        <w:rPr>
+          <w:rFonts w:asciiTheme="minorHAnsi" w:hAnsiTheme="minorHAnsi"/>
+          <w:sz w:val="22"/>
+          <w:szCs w:val="22"/>
+        </w:rPr>
+        <w:t xml:space="preserve"> -p </w:t>
+      </w:r>
+      <w:proofErr w:type="spellStart"/>
+      <w:r>
+        <w:rPr>
+          <w:rFonts w:asciiTheme="minorHAnsi" w:hAnsiTheme="minorHAnsi"/>
+          <w:sz w:val="22"/>
+          <w:szCs w:val="22"/>
+        </w:rPr>
+        <w:t>StayEastSearchAgent</w:t>
+      </w:r>
+      <w:proofErr w:type="spellEnd"/>
     </w:p>
     <w:p>
       <w:pPr>
@@ -959,7 +1361,15 @@
         <w:pStyle w:val="NoSpacing"/>
       </w:pPr>
       <w:r>
-        <w:t>&lt;explaination about the results???&gt;</w:t>
+        <w:t>&lt;</w:t>
+      </w:r>
+      <w:proofErr w:type="spellStart"/>
+      <w:r>
+        <w:t>explaination</w:t>
+      </w:r>
+      <w:proofErr w:type="spellEnd"/>
+      <w:r>
+        <w:t xml:space="preserve"> about the results???&gt;</w:t>
       </w:r>
     </w:p>
     <w:p>
@@ -999,8 +1409,36 @@
           <w:sz w:val="22"/>
           <w:szCs w:val="22"/>
         </w:rPr>
-        <w:t>python pacman.py -l mediumScaryMaze -p StayWestSearchAgent</w:t>
-      </w:r>
+        <w:t xml:space="preserve">python pacman.py -l </w:t>
+      </w:r>
+      <w:proofErr w:type="spellStart"/>
+      <w:r>
+        <w:rPr>
+          <w:rFonts w:asciiTheme="minorHAnsi" w:hAnsiTheme="minorHAnsi"/>
+          <w:sz w:val="22"/>
+          <w:szCs w:val="22"/>
+        </w:rPr>
+        <w:t>mediumScaryMaze</w:t>
+      </w:r>
+      <w:proofErr w:type="spellEnd"/>
+      <w:r>
+        <w:rPr>
+          <w:rFonts w:asciiTheme="minorHAnsi" w:hAnsiTheme="minorHAnsi"/>
+          <w:sz w:val="22"/>
+          <w:szCs w:val="22"/>
+        </w:rPr>
+        <w:t xml:space="preserve"> -p </w:t>
+      </w:r>
+      <w:proofErr w:type="spellStart"/>
+      <w:r>
+        <w:rPr>
+          <w:rFonts w:asciiTheme="minorHAnsi" w:hAnsiTheme="minorHAnsi"/>
+          <w:sz w:val="22"/>
+          <w:szCs w:val="22"/>
+        </w:rPr>
+        <w:t>StayWestSearchAgent</w:t>
+      </w:r>
+      <w:proofErr w:type="spellEnd"/>
     </w:p>
     <w:p>
       <w:pPr>
@@ -1045,7 +1483,15 @@
         <w:pStyle w:val="NoSpacing"/>
       </w:pPr>
       <w:r>
-        <w:t>&lt;explaination about the results???&gt;</w:t>
+        <w:t>&lt;</w:t>
+      </w:r>
+      <w:proofErr w:type="spellStart"/>
+      <w:r>
+        <w:t>explaination</w:t>
+      </w:r>
+      <w:proofErr w:type="spellEnd"/>
+      <w:r>
+        <w:t xml:space="preserve"> about the results???&gt;</w:t>
       </w:r>
     </w:p>
     <w:p>
@@ -1073,311 +1519,6 @@
         <w:pStyle w:val="HTMLPreformatted"/>
         <w:rPr>
           <w:rFonts w:asciiTheme="minorHAnsi" w:hAnsiTheme="minorHAnsi"/>
-          <w:b/>
-          <w:sz w:val="22"/>
-          <w:szCs w:val="22"/>
-        </w:rPr>
-      </w:pPr>
-      <w:r>
-        <w:rPr>
-          <w:rFonts w:asciiTheme="minorHAnsi" w:hAnsiTheme="minorHAnsi"/>
-          <w:b/>
-          <w:sz w:val="22"/>
-          <w:szCs w:val="22"/>
-        </w:rPr>
-        <w:t>A* Search:</w:t>
-      </w:r>
-    </w:p>
-    <w:p>
-      <w:pPr>
-        <w:pStyle w:val="HTMLPreformatted"/>
-        <w:rPr>
-          <w:rFonts w:asciiTheme="minorHAnsi" w:hAnsiTheme="minorHAnsi"/>
-          <w:b/>
-          <w:sz w:val="22"/>
-          <w:szCs w:val="22"/>
-        </w:rPr>
-      </w:pPr>
-    </w:p>
-    <w:p>
-      <w:pPr>
-        <w:pStyle w:val="HTMLPreformatted"/>
-        <w:rPr>
-          <w:rFonts w:asciiTheme="minorHAnsi" w:hAnsiTheme="minorHAnsi"/>
-          <w:b/>
-          <w:sz w:val="22"/>
-          <w:szCs w:val="22"/>
-        </w:rPr>
-      </w:pPr>
-      <w:r>
-        <w:rPr>
-          <w:rFonts w:asciiTheme="minorHAnsi" w:hAnsiTheme="minorHAnsi"/>
-          <w:b/>
-          <w:sz w:val="22"/>
-          <w:szCs w:val="22"/>
-        </w:rPr>
-        <w:t>Question 4: A* Search</w:t>
-      </w:r>
-    </w:p>
-    <w:p>
-      <w:pPr>
-        <w:pStyle w:val="NoSpacing"/>
-      </w:pPr>
-    </w:p>
-    <w:p>
-      <w:pPr>
-        <w:pStyle w:val="NoSpacing"/>
-      </w:pPr>
-      <w:r>
-        <w:t xml:space="preserve">Methodology Used:  </w:t>
-      </w:r>
-      <w:r>
-        <w:t>A generic search function with priority queue as the fringe is used for search. As the priority key, a cost function f(n) = g(n) + h(n) associated with the state (node) is used.  Here g(n) is the actual cost to reach to that node, and h(n) is an estimate found using a heuristic function.</w:t>
-      </w:r>
-    </w:p>
-    <w:p>
-      <w:pPr>
-        <w:pStyle w:val="NoSpacing"/>
-      </w:pPr>
-      <w:r>
-        <w:t xml:space="preserve"> </w:t>
-      </w:r>
-    </w:p>
-    <w:p>
-      <w:pPr>
-        <w:pStyle w:val="HTMLPreformatted"/>
-        <w:rPr>
-          <w:rFonts w:asciiTheme="minorHAnsi" w:hAnsiTheme="minorHAnsi"/>
-        </w:rPr>
-      </w:pPr>
-      <w:r>
-        <w:rPr>
-          <w:rFonts w:asciiTheme="minorHAnsi" w:hAnsiTheme="minorHAnsi"/>
-          <w:sz w:val="22"/>
-          <w:szCs w:val="22"/>
-        </w:rPr>
-        <w:t>Execution:</w:t>
-      </w:r>
-      <w:r>
-        <w:rPr>
-          <w:rFonts w:asciiTheme="minorHAnsi" w:hAnsiTheme="minorHAnsi"/>
-        </w:rPr>
-        <w:t xml:space="preserve"> </w:t>
-      </w:r>
-      <w:r>
-        <w:rPr>
-          <w:rFonts w:asciiTheme="minorHAnsi" w:hAnsiTheme="minorHAnsi"/>
-          <w:sz w:val="22"/>
-          <w:szCs w:val="22"/>
-        </w:rPr>
-        <w:t>python pacman.py -l bigMaze -z .5 -p SearchAgent -a fn=astar,heuristic=manhattanHeuristic</w:t>
-      </w:r>
-    </w:p>
-    <w:p>
-      <w:pPr>
-        <w:pStyle w:val="NoSpacing"/>
-      </w:pPr>
-    </w:p>
-    <w:p>
-      <w:pPr>
-        <w:pStyle w:val="NoSpacing"/>
-      </w:pPr>
-      <w:r>
-        <w:rPr>
-          <w:b/>
-        </w:rPr>
-        <w:t>Function:</w:t>
-      </w:r>
-      <w:r>
-        <w:t xml:space="preserve"> </w:t>
-      </w:r>
-      <w:r>
-        <w:t>aStarSearch</w:t>
-      </w:r>
-    </w:p>
-    <w:p>
-      <w:pPr>
-        <w:pStyle w:val="NoSpacing"/>
-      </w:pPr>
-      <w:r>
-        <w:rPr>
-          <w:b/>
-        </w:rPr>
-        <w:lastRenderedPageBreak/>
-        <w:t>Problem Type:</w:t>
-      </w:r>
-      <w:r>
-        <w:t xml:space="preserve"> PositionSearchProblem</w:t>
-      </w:r>
-    </w:p>
-    <w:p>
-      <w:pPr>
-        <w:pStyle w:val="NoSpacing"/>
-      </w:pPr>
-      <w:r>
-        <w:rPr>
-          <w:b/>
-        </w:rPr>
-        <w:t xml:space="preserve">Total Cost for the Path Found: </w:t>
-      </w:r>
-      <w:r>
-        <w:t>210</w:t>
-      </w:r>
-    </w:p>
-    <w:p>
-      <w:pPr>
-        <w:pStyle w:val="NoSpacing"/>
-      </w:pPr>
-      <w:r>
-        <w:rPr>
-          <w:b/>
-        </w:rPr>
-        <w:t>Search Nodes Expanded:</w:t>
-      </w:r>
-      <w:r>
-        <w:t xml:space="preserve"> 549</w:t>
-      </w:r>
-    </w:p>
-    <w:p>
-      <w:pPr>
-        <w:pStyle w:val="NoSpacing"/>
-      </w:pPr>
-    </w:p>
-    <w:p>
-      <w:pPr>
-        <w:pStyle w:val="NoSpacing"/>
-      </w:pPr>
-      <w:r>
-        <w:t xml:space="preserve">(vs) – </w:t>
-      </w:r>
-      <w:r>
-        <w:t>Comparison</w:t>
-      </w:r>
-      <w:r>
-        <w:t xml:space="preserve"> with ucs – astar gives a better optimal solution:</w:t>
-      </w:r>
-    </w:p>
-    <w:p>
-      <w:pPr>
-        <w:pStyle w:val="NoSpacing"/>
-      </w:pPr>
-    </w:p>
-    <w:p>
-      <w:pPr>
-        <w:pStyle w:val="HTMLPreformatted"/>
-        <w:rPr>
-          <w:rFonts w:asciiTheme="minorHAnsi" w:hAnsiTheme="minorHAnsi"/>
-        </w:rPr>
-      </w:pPr>
-      <w:r>
-        <w:rPr>
-          <w:rFonts w:asciiTheme="minorHAnsi" w:hAnsiTheme="minorHAnsi"/>
-          <w:sz w:val="22"/>
-          <w:szCs w:val="22"/>
-        </w:rPr>
-        <w:t>Execution:</w:t>
-      </w:r>
-      <w:r>
-        <w:rPr>
-          <w:rFonts w:asciiTheme="minorHAnsi" w:hAnsiTheme="minorHAnsi"/>
-        </w:rPr>
-        <w:t xml:space="preserve"> </w:t>
-      </w:r>
-      <w:r>
-        <w:rPr>
-          <w:rFonts w:asciiTheme="minorHAnsi" w:hAnsiTheme="minorHAnsi"/>
-          <w:sz w:val="22"/>
-          <w:szCs w:val="22"/>
-        </w:rPr>
-        <w:t xml:space="preserve">python pacman.py -l bigMaze </w:t>
-      </w:r>
-      <w:r>
-        <w:rPr>
-          <w:rFonts w:asciiTheme="minorHAnsi" w:hAnsiTheme="minorHAnsi"/>
-          <w:sz w:val="22"/>
-          <w:szCs w:val="22"/>
-        </w:rPr>
-        <w:t>-z .5 -p SearchAgent -a fn=ucs</w:t>
-      </w:r>
-    </w:p>
-    <w:p>
-      <w:pPr>
-        <w:pStyle w:val="NoSpacing"/>
-      </w:pPr>
-    </w:p>
-    <w:p>
-      <w:pPr>
-        <w:pStyle w:val="NoSpacing"/>
-      </w:pPr>
-      <w:r>
-        <w:rPr>
-          <w:b/>
-        </w:rPr>
-        <w:t>Function:</w:t>
-      </w:r>
-      <w:r>
-        <w:t xml:space="preserve"> UCS</w:t>
-      </w:r>
-    </w:p>
-    <w:p>
-      <w:pPr>
-        <w:pStyle w:val="NoSpacing"/>
-      </w:pPr>
-      <w:r>
-        <w:rPr>
-          <w:b/>
-        </w:rPr>
-        <w:t>Problem Type:</w:t>
-      </w:r>
-      <w:r>
-        <w:t xml:space="preserve"> PositionSearchProblem</w:t>
-      </w:r>
-    </w:p>
-    <w:p>
-      <w:pPr>
-        <w:pStyle w:val="NoSpacing"/>
-      </w:pPr>
-      <w:r>
-        <w:rPr>
-          <w:b/>
-        </w:rPr>
-        <w:t xml:space="preserve">Total Cost for the Path Found: </w:t>
-      </w:r>
-      <w:r>
-        <w:t>210</w:t>
-      </w:r>
-    </w:p>
-    <w:p>
-      <w:pPr>
-        <w:pStyle w:val="NoSpacing"/>
-      </w:pPr>
-      <w:r>
-        <w:rPr>
-          <w:b/>
-        </w:rPr>
-        <w:t>Search Nodes Expanded:</w:t>
-      </w:r>
-      <w:r>
-        <w:t xml:space="preserve"> 620 </w:t>
-      </w:r>
-    </w:p>
-    <w:p>
-      <w:pPr>
-        <w:pStyle w:val="NoSpacing"/>
-      </w:pPr>
-      <w:r>
-        <w:t>Here search nodes expanded is 620 compared to 549 in astar.</w:t>
-      </w:r>
-    </w:p>
-    <w:p>
-      <w:pPr>
-        <w:pStyle w:val="NoSpacing"/>
-      </w:pPr>
-    </w:p>
-    <w:p>
-      <w:pPr>
-        <w:pStyle w:val="NoSpacing"/>
-        <w:rPr>
           <w:b/>
           <w:sz w:val="24"/>
           <w:szCs w:val="24"/>
@@ -1385,17 +1526,19 @@
       </w:pPr>
       <w:r>
         <w:rPr>
+          <w:rFonts w:asciiTheme="minorHAnsi" w:hAnsiTheme="minorHAnsi"/>
           <w:b/>
           <w:sz w:val="24"/>
           <w:szCs w:val="24"/>
         </w:rPr>
-        <w:t>Finding All Corners:</w:t>
-      </w:r>
-    </w:p>
-    <w:p>
-      <w:pPr>
-        <w:pStyle w:val="NoSpacing"/>
-        <w:rPr>
+        <w:t>A* Search:</w:t>
+      </w:r>
+    </w:p>
+    <w:p>
+      <w:pPr>
+        <w:pStyle w:val="HTMLPreformatted"/>
+        <w:rPr>
+          <w:rFonts w:asciiTheme="minorHAnsi" w:hAnsiTheme="minorHAnsi"/>
           <w:b/>
           <w:sz w:val="24"/>
           <w:szCs w:val="24"/>
@@ -1403,12 +1546,491 @@
       </w:pPr>
       <w:r>
         <w:rPr>
+          <w:rFonts w:asciiTheme="minorHAnsi" w:hAnsiTheme="minorHAnsi"/>
           <w:b/>
           <w:sz w:val="24"/>
           <w:szCs w:val="24"/>
         </w:rPr>
-        <w:t>Finding whether all the four corners have been reached.</w:t>
-      </w:r>
+        <w:t>Question 4: A* Search</w:t>
+      </w:r>
+    </w:p>
+    <w:p>
+      <w:pPr>
+        <w:pStyle w:val="NoSpacing"/>
+      </w:pPr>
+    </w:p>
+    <w:p>
+      <w:pPr>
+        <w:pStyle w:val="NoSpacing"/>
+      </w:pPr>
+      <w:r>
+        <w:t xml:space="preserve">Methodology Used:  </w:t>
+      </w:r>
+      <w:r>
+        <w:t xml:space="preserve">A generic search function with priority queue as the fringe is used for search. As the priority key, a cost function </w:t>
+      </w:r>
+      <w:proofErr w:type="gramStart"/>
+      <w:r>
+        <w:t>f(</w:t>
+      </w:r>
+      <w:proofErr w:type="gramEnd"/>
+      <w:r>
+        <w:t xml:space="preserve">n) = g(n) + h(n) associated with the state (node) is used.  Here </w:t>
+      </w:r>
+      <w:proofErr w:type="gramStart"/>
+      <w:r>
+        <w:t>g(</w:t>
+      </w:r>
+      <w:proofErr w:type="gramEnd"/>
+      <w:r>
+        <w:t>n) is the actual cost to reach to that node, and h(n) is an estimate found using a heuristic function.</w:t>
+      </w:r>
+    </w:p>
+    <w:p>
+      <w:pPr>
+        <w:pStyle w:val="NoSpacing"/>
+      </w:pPr>
+      <w:r>
+        <w:t xml:space="preserve"> </w:t>
+      </w:r>
+    </w:p>
+    <w:p>
+      <w:pPr>
+        <w:pStyle w:val="HTMLPreformatted"/>
+        <w:rPr>
+          <w:rFonts w:asciiTheme="minorHAnsi" w:hAnsiTheme="minorHAnsi"/>
+        </w:rPr>
+      </w:pPr>
+      <w:r>
+        <w:rPr>
+          <w:rFonts w:asciiTheme="minorHAnsi" w:hAnsiTheme="minorHAnsi"/>
+          <w:sz w:val="22"/>
+          <w:szCs w:val="22"/>
+        </w:rPr>
+        <w:t>Execution:</w:t>
+      </w:r>
+      <w:r>
+        <w:rPr>
+          <w:rFonts w:asciiTheme="minorHAnsi" w:hAnsiTheme="minorHAnsi"/>
+        </w:rPr>
+        <w:t xml:space="preserve"> </w:t>
+      </w:r>
+      <w:r>
+        <w:rPr>
+          <w:rFonts w:asciiTheme="minorHAnsi" w:hAnsiTheme="minorHAnsi"/>
+          <w:sz w:val="22"/>
+          <w:szCs w:val="22"/>
+        </w:rPr>
+        <w:t xml:space="preserve">python pacman.py -l </w:t>
+      </w:r>
+      <w:proofErr w:type="spellStart"/>
+      <w:r>
+        <w:rPr>
+          <w:rFonts w:asciiTheme="minorHAnsi" w:hAnsiTheme="minorHAnsi"/>
+          <w:sz w:val="22"/>
+          <w:szCs w:val="22"/>
+        </w:rPr>
+        <w:t>bigMaze</w:t>
+      </w:r>
+      <w:proofErr w:type="spellEnd"/>
+      <w:r>
+        <w:rPr>
+          <w:rFonts w:asciiTheme="minorHAnsi" w:hAnsiTheme="minorHAnsi"/>
+          <w:sz w:val="22"/>
+          <w:szCs w:val="22"/>
+        </w:rPr>
+        <w:t xml:space="preserve"> -z .5 -p </w:t>
+      </w:r>
+      <w:proofErr w:type="spellStart"/>
+      <w:r>
+        <w:rPr>
+          <w:rFonts w:asciiTheme="minorHAnsi" w:hAnsiTheme="minorHAnsi"/>
+          <w:sz w:val="22"/>
+          <w:szCs w:val="22"/>
+        </w:rPr>
+        <w:t>SearchAgent</w:t>
+      </w:r>
+      <w:proofErr w:type="spellEnd"/>
+      <w:r>
+        <w:rPr>
+          <w:rFonts w:asciiTheme="minorHAnsi" w:hAnsiTheme="minorHAnsi"/>
+          <w:sz w:val="22"/>
+          <w:szCs w:val="22"/>
+        </w:rPr>
+        <w:t xml:space="preserve"> -a </w:t>
+      </w:r>
+      <w:proofErr w:type="spellStart"/>
+      <w:r>
+        <w:rPr>
+          <w:rFonts w:asciiTheme="minorHAnsi" w:hAnsiTheme="minorHAnsi"/>
+          <w:sz w:val="22"/>
+          <w:szCs w:val="22"/>
+        </w:rPr>
+        <w:t>fn</w:t>
+      </w:r>
+      <w:proofErr w:type="spellEnd"/>
+      <w:r>
+        <w:rPr>
+          <w:rFonts w:asciiTheme="minorHAnsi" w:hAnsiTheme="minorHAnsi"/>
+          <w:sz w:val="22"/>
+          <w:szCs w:val="22"/>
+        </w:rPr>
+        <w:t>=</w:t>
+      </w:r>
+      <w:proofErr w:type="spellStart"/>
+      <w:r>
+        <w:rPr>
+          <w:rFonts w:asciiTheme="minorHAnsi" w:hAnsiTheme="minorHAnsi"/>
+          <w:sz w:val="22"/>
+          <w:szCs w:val="22"/>
+        </w:rPr>
+        <w:t>astar</w:t>
+      </w:r>
+      <w:proofErr w:type="gramStart"/>
+      <w:r>
+        <w:rPr>
+          <w:rFonts w:asciiTheme="minorHAnsi" w:hAnsiTheme="minorHAnsi"/>
+          <w:sz w:val="22"/>
+          <w:szCs w:val="22"/>
+        </w:rPr>
+        <w:t>,heuristic</w:t>
+      </w:r>
+      <w:proofErr w:type="spellEnd"/>
+      <w:proofErr w:type="gramEnd"/>
+      <w:r>
+        <w:rPr>
+          <w:rFonts w:asciiTheme="minorHAnsi" w:hAnsiTheme="minorHAnsi"/>
+          <w:sz w:val="22"/>
+          <w:szCs w:val="22"/>
+        </w:rPr>
+        <w:t>=</w:t>
+      </w:r>
+      <w:proofErr w:type="spellStart"/>
+      <w:r>
+        <w:rPr>
+          <w:rFonts w:asciiTheme="minorHAnsi" w:hAnsiTheme="minorHAnsi"/>
+          <w:sz w:val="22"/>
+          <w:szCs w:val="22"/>
+        </w:rPr>
+        <w:t>manhattanHeuristic</w:t>
+      </w:r>
+      <w:proofErr w:type="spellEnd"/>
+    </w:p>
+    <w:p>
+      <w:pPr>
+        <w:pStyle w:val="NoSpacing"/>
+      </w:pPr>
+    </w:p>
+    <w:p>
+      <w:pPr>
+        <w:pStyle w:val="NoSpacing"/>
+      </w:pPr>
+    </w:p>
+    <w:p>
+      <w:pPr>
+        <w:pStyle w:val="NoSpacing"/>
+      </w:pPr>
+      <w:r>
+        <w:rPr>
+          <w:b/>
+        </w:rPr>
+        <w:lastRenderedPageBreak/>
+        <w:t>Function:</w:t>
+      </w:r>
+      <w:r>
+        <w:t xml:space="preserve"> </w:t>
+      </w:r>
+      <w:proofErr w:type="spellStart"/>
+      <w:r>
+        <w:t>aStarSearch</w:t>
+      </w:r>
+      <w:proofErr w:type="spellEnd"/>
+    </w:p>
+    <w:p>
+      <w:pPr>
+        <w:pStyle w:val="NoSpacing"/>
+      </w:pPr>
+      <w:r>
+        <w:rPr>
+          <w:b/>
+        </w:rPr>
+        <w:t>Problem Type:</w:t>
+      </w:r>
+      <w:r>
+        <w:t xml:space="preserve"> </w:t>
+      </w:r>
+      <w:proofErr w:type="spellStart"/>
+      <w:r>
+        <w:t>PositionSearchProblem</w:t>
+      </w:r>
+      <w:proofErr w:type="spellEnd"/>
+    </w:p>
+    <w:p>
+      <w:pPr>
+        <w:pStyle w:val="NoSpacing"/>
+      </w:pPr>
+      <w:r>
+        <w:rPr>
+          <w:b/>
+        </w:rPr>
+        <w:t xml:space="preserve">Total Cost for the Path Found: </w:t>
+      </w:r>
+      <w:r>
+        <w:t>210</w:t>
+      </w:r>
+    </w:p>
+    <w:p>
+      <w:pPr>
+        <w:pStyle w:val="NoSpacing"/>
+      </w:pPr>
+      <w:r>
+        <w:rPr>
+          <w:b/>
+        </w:rPr>
+        <w:t>Search Nodes Expanded:</w:t>
+      </w:r>
+      <w:r>
+        <w:t xml:space="preserve"> 549</w:t>
+      </w:r>
+    </w:p>
+    <w:p>
+      <w:pPr>
+        <w:pStyle w:val="NoSpacing"/>
+      </w:pPr>
+    </w:p>
+    <w:p>
+      <w:pPr>
+        <w:pStyle w:val="NoSpacing"/>
+      </w:pPr>
+      <w:r>
+        <w:t>(v</w:t>
+      </w:r>
+      <w:r>
+        <w:t>/</w:t>
+      </w:r>
+      <w:r>
+        <w:t xml:space="preserve">s) – </w:t>
+      </w:r>
+      <w:r>
+        <w:t>Comparison</w:t>
+      </w:r>
+      <w:r>
+        <w:t xml:space="preserve"> with </w:t>
+      </w:r>
+      <w:proofErr w:type="spellStart"/>
+      <w:proofErr w:type="gramStart"/>
+      <w:r>
+        <w:t>ucs</w:t>
+      </w:r>
+      <w:proofErr w:type="spellEnd"/>
+      <w:proofErr w:type="gramEnd"/>
+      <w:r>
+        <w:t xml:space="preserve"> – </w:t>
+      </w:r>
+      <w:proofErr w:type="spellStart"/>
+      <w:r>
+        <w:t>astar</w:t>
+      </w:r>
+      <w:proofErr w:type="spellEnd"/>
+      <w:r>
+        <w:t xml:space="preserve"> gives a better optimal solution:</w:t>
+      </w:r>
+    </w:p>
+    <w:p>
+      <w:pPr>
+        <w:pStyle w:val="NoSpacing"/>
+      </w:pPr>
+    </w:p>
+    <w:p>
+      <w:pPr>
+        <w:pStyle w:val="HTMLPreformatted"/>
+        <w:rPr>
+          <w:rFonts w:asciiTheme="minorHAnsi" w:hAnsiTheme="minorHAnsi"/>
+        </w:rPr>
+      </w:pPr>
+      <w:r>
+        <w:rPr>
+          <w:rFonts w:asciiTheme="minorHAnsi" w:hAnsiTheme="minorHAnsi"/>
+          <w:sz w:val="22"/>
+          <w:szCs w:val="22"/>
+        </w:rPr>
+        <w:t>Execution:</w:t>
+      </w:r>
+      <w:r>
+        <w:rPr>
+          <w:rFonts w:asciiTheme="minorHAnsi" w:hAnsiTheme="minorHAnsi"/>
+        </w:rPr>
+        <w:t xml:space="preserve"> </w:t>
+      </w:r>
+      <w:r>
+        <w:rPr>
+          <w:rFonts w:asciiTheme="minorHAnsi" w:hAnsiTheme="minorHAnsi"/>
+          <w:sz w:val="22"/>
+          <w:szCs w:val="22"/>
+        </w:rPr>
+        <w:t xml:space="preserve">python pacman.py -l </w:t>
+      </w:r>
+      <w:proofErr w:type="spellStart"/>
+      <w:r>
+        <w:rPr>
+          <w:rFonts w:asciiTheme="minorHAnsi" w:hAnsiTheme="minorHAnsi"/>
+          <w:sz w:val="22"/>
+          <w:szCs w:val="22"/>
+        </w:rPr>
+        <w:t>bigMaze</w:t>
+      </w:r>
+      <w:proofErr w:type="spellEnd"/>
+      <w:r>
+        <w:rPr>
+          <w:rFonts w:asciiTheme="minorHAnsi" w:hAnsiTheme="minorHAnsi"/>
+          <w:sz w:val="22"/>
+          <w:szCs w:val="22"/>
+        </w:rPr>
+        <w:t xml:space="preserve"> </w:t>
+      </w:r>
+      <w:r>
+        <w:rPr>
+          <w:rFonts w:asciiTheme="minorHAnsi" w:hAnsiTheme="minorHAnsi"/>
+          <w:sz w:val="22"/>
+          <w:szCs w:val="22"/>
+        </w:rPr>
+        <w:t xml:space="preserve">-z .5 -p </w:t>
+      </w:r>
+      <w:proofErr w:type="spellStart"/>
+      <w:r>
+        <w:rPr>
+          <w:rFonts w:asciiTheme="minorHAnsi" w:hAnsiTheme="minorHAnsi"/>
+          <w:sz w:val="22"/>
+          <w:szCs w:val="22"/>
+        </w:rPr>
+        <w:t>SearchAgent</w:t>
+      </w:r>
+      <w:proofErr w:type="spellEnd"/>
+      <w:r>
+        <w:rPr>
+          <w:rFonts w:asciiTheme="minorHAnsi" w:hAnsiTheme="minorHAnsi"/>
+          <w:sz w:val="22"/>
+          <w:szCs w:val="22"/>
+        </w:rPr>
+        <w:t xml:space="preserve"> -a </w:t>
+      </w:r>
+      <w:proofErr w:type="spellStart"/>
+      <w:proofErr w:type="gramStart"/>
+      <w:r>
+        <w:rPr>
+          <w:rFonts w:asciiTheme="minorHAnsi" w:hAnsiTheme="minorHAnsi"/>
+          <w:sz w:val="22"/>
+          <w:szCs w:val="22"/>
+        </w:rPr>
+        <w:t>fn</w:t>
+      </w:r>
+      <w:proofErr w:type="spellEnd"/>
+      <w:r>
+        <w:rPr>
+          <w:rFonts w:asciiTheme="minorHAnsi" w:hAnsiTheme="minorHAnsi"/>
+          <w:sz w:val="22"/>
+          <w:szCs w:val="22"/>
+        </w:rPr>
+        <w:t>=</w:t>
+      </w:r>
+      <w:proofErr w:type="spellStart"/>
+      <w:proofErr w:type="gramEnd"/>
+      <w:r>
+        <w:rPr>
+          <w:rFonts w:asciiTheme="minorHAnsi" w:hAnsiTheme="minorHAnsi"/>
+          <w:sz w:val="22"/>
+          <w:szCs w:val="22"/>
+        </w:rPr>
+        <w:t>ucs</w:t>
+      </w:r>
+      <w:proofErr w:type="spellEnd"/>
+    </w:p>
+    <w:p>
+      <w:pPr>
+        <w:pStyle w:val="NoSpacing"/>
+      </w:pPr>
+    </w:p>
+    <w:p>
+      <w:pPr>
+        <w:pStyle w:val="NoSpacing"/>
+      </w:pPr>
+      <w:r>
+        <w:rPr>
+          <w:b/>
+        </w:rPr>
+        <w:t>Function:</w:t>
+      </w:r>
+      <w:r>
+        <w:t xml:space="preserve"> UCS</w:t>
+      </w:r>
+    </w:p>
+    <w:p>
+      <w:pPr>
+        <w:pStyle w:val="NoSpacing"/>
+      </w:pPr>
+      <w:r>
+        <w:rPr>
+          <w:b/>
+        </w:rPr>
+        <w:t>Problem Type:</w:t>
+      </w:r>
+      <w:r>
+        <w:t xml:space="preserve"> </w:t>
+      </w:r>
+      <w:proofErr w:type="spellStart"/>
+      <w:r>
+        <w:t>PositionSearchProblem</w:t>
+      </w:r>
+      <w:proofErr w:type="spellEnd"/>
+    </w:p>
+    <w:p>
+      <w:pPr>
+        <w:pStyle w:val="NoSpacing"/>
+      </w:pPr>
+      <w:r>
+        <w:rPr>
+          <w:b/>
+        </w:rPr>
+        <w:t xml:space="preserve">Total Cost for the Path Found: </w:t>
+      </w:r>
+      <w:r>
+        <w:t>210</w:t>
+      </w:r>
+    </w:p>
+    <w:p>
+      <w:pPr>
+        <w:pStyle w:val="NoSpacing"/>
+      </w:pPr>
+      <w:r>
+        <w:rPr>
+          <w:b/>
+        </w:rPr>
+        <w:t>Search Nodes Expanded:</w:t>
+      </w:r>
+      <w:r>
+        <w:t xml:space="preserve"> 620 </w:t>
+      </w:r>
+    </w:p>
+    <w:p>
+      <w:pPr>
+        <w:pStyle w:val="NoSpacing"/>
+      </w:pPr>
+      <w:r>
+        <w:t xml:space="preserve">Here search nodes expanded is 620 compared to 549 in </w:t>
+      </w:r>
+      <w:proofErr w:type="spellStart"/>
+      <w:r>
+        <w:t>astar</w:t>
+      </w:r>
+      <w:proofErr w:type="spellEnd"/>
+      <w:r>
+        <w:t>.</w:t>
+      </w:r>
+    </w:p>
+    <w:p>
+      <w:pPr>
+        <w:pStyle w:val="NoSpacing"/>
+      </w:pPr>
     </w:p>
     <w:p>
       <w:pPr>
@@ -1419,34 +2041,32 @@
           <w:szCs w:val="24"/>
         </w:rPr>
       </w:pPr>
-    </w:p>
-    <w:p>
-      <w:pPr>
-        <w:pStyle w:val="NoSpacing"/>
+      <w:r>
         <w:rPr>
           <w:b/>
           <w:sz w:val="24"/>
           <w:szCs w:val="24"/>
         </w:rPr>
-      </w:pPr>
-      <w:r>
+        <w:t>Finding All Corners:</w:t>
+      </w:r>
+    </w:p>
+    <w:p>
+      <w:pPr>
+        <w:pStyle w:val="NoSpacing"/>
         <w:rPr>
           <w:b/>
           <w:sz w:val="24"/>
           <w:szCs w:val="24"/>
         </w:rPr>
-        <w:t xml:space="preserve">Question 5: </w:t>
-      </w:r>
-    </w:p>
-    <w:p>
-      <w:pPr>
-        <w:pStyle w:val="NoSpacing"/>
+      </w:pPr>
+      <w:r>
         <w:rPr>
           <w:b/>
           <w:sz w:val="24"/>
           <w:szCs w:val="24"/>
         </w:rPr>
-      </w:pPr>
+        <w:t>Finding whether all the four corners have been reached.</w:t>
+      </w:r>
     </w:p>
     <w:p>
       <w:pPr>
@@ -1457,44 +2077,242 @@
           <w:szCs w:val="24"/>
         </w:rPr>
       </w:pPr>
-      <w:r>
+    </w:p>
+    <w:p>
+      <w:pPr>
+        <w:pStyle w:val="NoSpacing"/>
         <w:rPr>
           <w:b/>
           <w:sz w:val="24"/>
           <w:szCs w:val="24"/>
         </w:rPr>
-        <w:t>Methodology Used: &lt;explain here&gt;</w:t>
-      </w:r>
-    </w:p>
-    <w:p>
-      <w:pPr>
-        <w:pStyle w:val="NoSpacing"/>
+      </w:pPr>
+      <w:r>
         <w:rPr>
           <w:b/>
           <w:sz w:val="24"/>
           <w:szCs w:val="24"/>
         </w:rPr>
-      </w:pPr>
-    </w:p>
-    <w:p>
-      <w:pPr>
-        <w:pStyle w:val="HTMLPreformatted"/>
-      </w:pPr>
-      <w:r>
-        <w:t xml:space="preserve">Execution Set: </w:t>
-      </w:r>
-      <w:r>
-        <w:t>python pacman.py -l tinyCorners -p SearchAgent -a fn=bfs,prob=CornersProblem</w:t>
-      </w:r>
-    </w:p>
-    <w:p>
-      <w:pPr>
-        <w:pStyle w:val="NoSpacing"/>
+        <w:t xml:space="preserve">Question 5: </w:t>
+      </w:r>
+      <w:r>
         <w:rPr>
           <w:b/>
           <w:sz w:val="24"/>
           <w:szCs w:val="24"/>
         </w:rPr>
+        <w:t>Detection of all four corners reached</w:t>
+      </w:r>
+    </w:p>
+    <w:p>
+      <w:pPr>
+        <w:pStyle w:val="NoSpacing"/>
+        <w:rPr>
+          <w:b/>
+          <w:sz w:val="24"/>
+          <w:szCs w:val="24"/>
+        </w:rPr>
+      </w:pPr>
+    </w:p>
+    <w:p>
+      <w:pPr>
+        <w:pStyle w:val="NoSpacing"/>
+        <w:rPr>
+          <w:sz w:val="24"/>
+          <w:szCs w:val="24"/>
+        </w:rPr>
+      </w:pPr>
+      <w:r>
+        <w:rPr>
+          <w:b/>
+          <w:sz w:val="24"/>
+          <w:szCs w:val="24"/>
+        </w:rPr>
+        <w:t xml:space="preserve">Methodology Used: </w:t>
+      </w:r>
+      <w:r>
+        <w:rPr>
+          <w:sz w:val="24"/>
+          <w:szCs w:val="24"/>
+        </w:rPr>
+        <w:t>Using the concept of the bitmap</w:t>
+      </w:r>
+      <w:r>
+        <w:rPr>
+          <w:sz w:val="24"/>
+          <w:szCs w:val="24"/>
+        </w:rPr>
+        <w:t xml:space="preserve"> here</w:t>
+      </w:r>
+      <w:proofErr w:type="gramStart"/>
+      <w:r>
+        <w:rPr>
+          <w:sz w:val="24"/>
+          <w:szCs w:val="24"/>
+        </w:rPr>
+        <w:t>.</w:t>
+      </w:r>
+      <w:r>
+        <w:rPr>
+          <w:sz w:val="24"/>
+          <w:szCs w:val="24"/>
+        </w:rPr>
+        <w:t>&lt;</w:t>
+      </w:r>
+      <w:proofErr w:type="gramEnd"/>
+      <w:r>
+        <w:rPr>
+          <w:sz w:val="24"/>
+          <w:szCs w:val="24"/>
+        </w:rPr>
+        <w:t>explain here&gt;</w:t>
+      </w:r>
+    </w:p>
+    <w:p>
+      <w:pPr>
+        <w:pStyle w:val="NoSpacing"/>
+        <w:rPr>
+          <w:b/>
+          <w:sz w:val="24"/>
+          <w:szCs w:val="24"/>
+        </w:rPr>
+      </w:pPr>
+    </w:p>
+    <w:p>
+      <w:pPr>
+        <w:pStyle w:val="HTMLPreformatted"/>
+        <w:rPr>
+          <w:rFonts w:asciiTheme="minorHAnsi" w:hAnsiTheme="minorHAnsi"/>
+          <w:sz w:val="22"/>
+          <w:szCs w:val="22"/>
+        </w:rPr>
+      </w:pPr>
+      <w:r>
+        <w:rPr>
+          <w:rFonts w:asciiTheme="minorHAnsi" w:hAnsiTheme="minorHAnsi"/>
+          <w:b/>
+          <w:sz w:val="22"/>
+          <w:szCs w:val="22"/>
+        </w:rPr>
+        <w:t>Execution Set:</w:t>
+      </w:r>
+      <w:r>
+        <w:rPr>
+          <w:rFonts w:asciiTheme="minorHAnsi" w:hAnsiTheme="minorHAnsi"/>
+          <w:sz w:val="22"/>
+          <w:szCs w:val="22"/>
+        </w:rPr>
+        <w:t xml:space="preserve"> </w:t>
+      </w:r>
+      <w:r>
+        <w:rPr>
+          <w:rFonts w:asciiTheme="minorHAnsi" w:hAnsiTheme="minorHAnsi"/>
+          <w:sz w:val="22"/>
+          <w:szCs w:val="22"/>
+        </w:rPr>
+        <w:t xml:space="preserve">python pacman.py -l </w:t>
+      </w:r>
+      <w:proofErr w:type="spellStart"/>
+      <w:r>
+        <w:rPr>
+          <w:rFonts w:asciiTheme="minorHAnsi" w:hAnsiTheme="minorHAnsi"/>
+          <w:sz w:val="22"/>
+          <w:szCs w:val="22"/>
+        </w:rPr>
+        <w:t>tinyCorners</w:t>
+      </w:r>
+      <w:proofErr w:type="spellEnd"/>
+      <w:r>
+        <w:rPr>
+          <w:rFonts w:asciiTheme="minorHAnsi" w:hAnsiTheme="minorHAnsi"/>
+          <w:sz w:val="22"/>
+          <w:szCs w:val="22"/>
+        </w:rPr>
+        <w:t xml:space="preserve"> -p </w:t>
+      </w:r>
+      <w:proofErr w:type="spellStart"/>
+      <w:r>
+        <w:rPr>
+          <w:rFonts w:asciiTheme="minorHAnsi" w:hAnsiTheme="minorHAnsi"/>
+          <w:sz w:val="22"/>
+          <w:szCs w:val="22"/>
+        </w:rPr>
+        <w:t>SearchAgent</w:t>
+      </w:r>
+      <w:proofErr w:type="spellEnd"/>
+      <w:r>
+        <w:rPr>
+          <w:rFonts w:asciiTheme="minorHAnsi" w:hAnsiTheme="minorHAnsi"/>
+          <w:sz w:val="22"/>
+          <w:szCs w:val="22"/>
+        </w:rPr>
+        <w:t xml:space="preserve"> -a </w:t>
+      </w:r>
+      <w:proofErr w:type="spellStart"/>
+      <w:r>
+        <w:rPr>
+          <w:rFonts w:asciiTheme="minorHAnsi" w:hAnsiTheme="minorHAnsi"/>
+          <w:sz w:val="22"/>
+          <w:szCs w:val="22"/>
+        </w:rPr>
+        <w:t>fn</w:t>
+      </w:r>
+      <w:proofErr w:type="spellEnd"/>
+      <w:r>
+        <w:rPr>
+          <w:rFonts w:asciiTheme="minorHAnsi" w:hAnsiTheme="minorHAnsi"/>
+          <w:sz w:val="22"/>
+          <w:szCs w:val="22"/>
+        </w:rPr>
+        <w:t>=</w:t>
+      </w:r>
+      <w:proofErr w:type="spellStart"/>
+      <w:r>
+        <w:rPr>
+          <w:rFonts w:asciiTheme="minorHAnsi" w:hAnsiTheme="minorHAnsi"/>
+          <w:sz w:val="22"/>
+          <w:szCs w:val="22"/>
+        </w:rPr>
+        <w:t>bfs</w:t>
+      </w:r>
+      <w:proofErr w:type="gramStart"/>
+      <w:r>
+        <w:rPr>
+          <w:rFonts w:asciiTheme="minorHAnsi" w:hAnsiTheme="minorHAnsi"/>
+          <w:sz w:val="22"/>
+          <w:szCs w:val="22"/>
+        </w:rPr>
+        <w:t>,prob</w:t>
+      </w:r>
+      <w:proofErr w:type="spellEnd"/>
+      <w:proofErr w:type="gramEnd"/>
+      <w:r>
+        <w:rPr>
+          <w:rFonts w:asciiTheme="minorHAnsi" w:hAnsiTheme="minorHAnsi"/>
+          <w:sz w:val="22"/>
+          <w:szCs w:val="22"/>
+        </w:rPr>
+        <w:t>=</w:t>
+      </w:r>
+      <w:proofErr w:type="spellStart"/>
+      <w:r>
+        <w:rPr>
+          <w:rFonts w:asciiTheme="minorHAnsi" w:hAnsiTheme="minorHAnsi"/>
+          <w:sz w:val="22"/>
+          <w:szCs w:val="22"/>
+        </w:rPr>
+        <w:t>CornersProblem</w:t>
+      </w:r>
+      <w:proofErr w:type="spellEnd"/>
+    </w:p>
+    <w:p>
+      <w:pPr>
+        <w:pStyle w:val="NoSpacing"/>
+        <w:rPr>
+          <w:b/>
+          <w:sz w:val="24"/>
+          <w:szCs w:val="24"/>
+        </w:rPr>
       </w:pPr>
     </w:p>
     <w:p>
@@ -1522,11 +2340,16 @@
         <w:t>Problem Type:</w:t>
       </w:r>
       <w:r>
-        <w:t xml:space="preserve"> Corners</w:t>
+        <w:t xml:space="preserve"> </w:t>
+      </w:r>
+      <w:proofErr w:type="spellStart"/>
+      <w:r>
+        <w:t>Corners</w:t>
       </w:r>
       <w:r>
         <w:t>Problem</w:t>
       </w:r>
+      <w:proofErr w:type="spellEnd"/>
     </w:p>
     <w:p>
       <w:pPr>
@@ -1562,11 +2385,6 @@
         <w:rPr>
           <w:b/>
         </w:rPr>
-      </w:pPr>
-    </w:p>
-    <w:p>
-      <w:pPr>
-        <w:pStyle w:val="NoSpacing"/>
       </w:pPr>
     </w:p>
     <w:p>
@@ -1591,27 +2409,94 @@
         </w:tabs>
         <w:spacing w:after="0" w:line="240" w:lineRule="auto"/>
         <w:rPr>
-          <w:rFonts w:ascii="Courier New" w:eastAsia="Times New Roman" w:hAnsi="Courier New" w:cs="Courier New"/>
-          <w:sz w:val="20"/>
-          <w:szCs w:val="20"/>
-        </w:rPr>
-      </w:pPr>
-      <w:r>
-        <w:rPr>
-          <w:rFonts w:ascii="Courier New" w:eastAsia="Times New Roman" w:hAnsi="Courier New" w:cs="Courier New"/>
-          <w:sz w:val="20"/>
-          <w:szCs w:val="20"/>
-        </w:rPr>
-        <w:t xml:space="preserve">Execution Set: </w:t>
-      </w:r>
-      <w:r>
-        <w:rPr>
-          <w:rFonts w:ascii="Courier New" w:eastAsia="Times New Roman" w:hAnsi="Courier New" w:cs="Courier New"/>
-          <w:sz w:val="20"/>
-          <w:szCs w:val="20"/>
-        </w:rPr>
-        <w:t>python pacman.py -l mediumCorners -p SearchAgent -a fn=bfs,prob=CornersProblem</w:t>
-      </w:r>
+          <w:rFonts w:eastAsia="Times New Roman" w:cs="Courier New"/>
+        </w:rPr>
+      </w:pPr>
+      <w:r>
+        <w:rPr>
+          <w:rFonts w:eastAsia="Times New Roman" w:cs="Courier New"/>
+          <w:b/>
+        </w:rPr>
+        <w:t>Execution Set:</w:t>
+      </w:r>
+      <w:r>
+        <w:rPr>
+          <w:rFonts w:eastAsia="Times New Roman" w:cs="Courier New"/>
+        </w:rPr>
+        <w:t xml:space="preserve"> python pacman.py -l </w:t>
+      </w:r>
+      <w:proofErr w:type="spellStart"/>
+      <w:r>
+        <w:rPr>
+          <w:rFonts w:eastAsia="Times New Roman" w:cs="Courier New"/>
+        </w:rPr>
+        <w:t>mediumCorners</w:t>
+      </w:r>
+      <w:proofErr w:type="spellEnd"/>
+      <w:r>
+        <w:rPr>
+          <w:rFonts w:eastAsia="Times New Roman" w:cs="Courier New"/>
+        </w:rPr>
+        <w:t xml:space="preserve"> -p </w:t>
+      </w:r>
+      <w:proofErr w:type="spellStart"/>
+      <w:r>
+        <w:rPr>
+          <w:rFonts w:eastAsia="Times New Roman" w:cs="Courier New"/>
+        </w:rPr>
+        <w:t>SearchAgent</w:t>
+      </w:r>
+      <w:proofErr w:type="spellEnd"/>
+      <w:r>
+        <w:rPr>
+          <w:rFonts w:eastAsia="Times New Roman" w:cs="Courier New"/>
+        </w:rPr>
+        <w:t xml:space="preserve"> -a </w:t>
+      </w:r>
+      <w:proofErr w:type="spellStart"/>
+      <w:r>
+        <w:rPr>
+          <w:rFonts w:eastAsia="Times New Roman" w:cs="Courier New"/>
+        </w:rPr>
+        <w:t>fn</w:t>
+      </w:r>
+      <w:proofErr w:type="spellEnd"/>
+      <w:r>
+        <w:rPr>
+          <w:rFonts w:eastAsia="Times New Roman" w:cs="Courier New"/>
+        </w:rPr>
+        <w:t>=</w:t>
+      </w:r>
+      <w:proofErr w:type="spellStart"/>
+      <w:r>
+        <w:rPr>
+          <w:rFonts w:eastAsia="Times New Roman" w:cs="Courier New"/>
+        </w:rPr>
+        <w:t>bfs</w:t>
+      </w:r>
+      <w:proofErr w:type="gramStart"/>
+      <w:r>
+        <w:rPr>
+          <w:rFonts w:eastAsia="Times New Roman" w:cs="Courier New"/>
+        </w:rPr>
+        <w:t>,prob</w:t>
+      </w:r>
+      <w:proofErr w:type="spellEnd"/>
+      <w:proofErr w:type="gramEnd"/>
+      <w:r>
+        <w:rPr>
+          <w:rFonts w:eastAsia="Times New Roman" w:cs="Courier New"/>
+        </w:rPr>
+        <w:t>=</w:t>
+      </w:r>
+      <w:proofErr w:type="spellStart"/>
+      <w:r>
+        <w:rPr>
+          <w:rFonts w:eastAsia="Times New Roman" w:cs="Courier New"/>
+        </w:rPr>
+        <w:t>CornersProblem</w:t>
+      </w:r>
+      <w:proofErr w:type="spellEnd"/>
     </w:p>
     <w:p>
       <w:pPr>
@@ -1666,8 +2551,13 @@
         <w:t>Problem Type:</w:t>
       </w:r>
       <w:r>
-        <w:t xml:space="preserve"> CornersProblem</w:t>
-      </w:r>
+        <w:t xml:space="preserve"> </w:t>
+      </w:r>
+      <w:proofErr w:type="spellStart"/>
+      <w:r>
+        <w:t>CornersProblem</w:t>
+      </w:r>
+      <w:proofErr w:type="spellEnd"/>
     </w:p>
     <w:p>
       <w:pPr>
@@ -1758,7 +2648,25 @@
           <w:sz w:val="20"/>
           <w:szCs w:val="20"/>
         </w:rPr>
-        <w:t>&lt;results explanation&gt;</w:t>
+        <w:t>&lt;</w:t>
+      </w:r>
+      <w:proofErr w:type="gramStart"/>
+      <w:r>
+        <w:rPr>
+          <w:rFonts w:ascii="Courier New" w:eastAsia="Times New Roman" w:hAnsi="Courier New" w:cs="Courier New"/>
+          <w:sz w:val="20"/>
+          <w:szCs w:val="20"/>
+        </w:rPr>
+        <w:t>results</w:t>
+      </w:r>
+      <w:proofErr w:type="gramEnd"/>
+      <w:r>
+        <w:rPr>
+          <w:rFonts w:ascii="Courier New" w:eastAsia="Times New Roman" w:hAnsi="Courier New" w:cs="Courier New"/>
+          <w:sz w:val="20"/>
+          <w:szCs w:val="20"/>
+        </w:rPr>
+        <w:t xml:space="preserve"> explanation&gt;</w:t>
       </w:r>
     </w:p>
     <w:p>
@@ -1827,38 +2735,67 @@
         <w:pStyle w:val="NoSpacing"/>
         <w:rPr>
           <w:b/>
-        </w:rPr>
-      </w:pPr>
-      <w:r>
-        <w:rPr>
-          <w:b/>
-        </w:rPr>
-        <w:t>Question 6: Heuristic for Corners Problem in cornersheuristic</w:t>
-      </w:r>
-    </w:p>
-    <w:p>
-      <w:pPr>
-        <w:pStyle w:val="NoSpacing"/>
-      </w:pPr>
-    </w:p>
-    <w:p>
-      <w:pPr>
-        <w:pStyle w:val="NoSpacing"/>
-      </w:pPr>
-      <w:r>
-        <w:t>&lt;Heuristic explanation&gt;</w:t>
-      </w:r>
-    </w:p>
-    <w:p>
-      <w:pPr>
-        <w:pStyle w:val="NoSpacing"/>
-      </w:pPr>
-    </w:p>
-    <w:p>
-      <w:pPr>
-        <w:pStyle w:val="NoSpacing"/>
-      </w:pPr>
-      <w:r>
+          <w:sz w:val="24"/>
+          <w:szCs w:val="24"/>
+        </w:rPr>
+      </w:pPr>
+      <w:r>
+        <w:rPr>
+          <w:b/>
+          <w:sz w:val="24"/>
+          <w:szCs w:val="24"/>
+        </w:rPr>
+        <w:t xml:space="preserve">Question 6: Heuristic for Corners Problem in </w:t>
+      </w:r>
+      <w:proofErr w:type="spellStart"/>
+      <w:r>
+        <w:rPr>
+          <w:b/>
+          <w:sz w:val="24"/>
+          <w:szCs w:val="24"/>
+        </w:rPr>
+        <w:t>cornersheuristic</w:t>
+      </w:r>
+      <w:proofErr w:type="spellEnd"/>
+    </w:p>
+    <w:p>
+      <w:pPr>
+        <w:pStyle w:val="NoSpacing"/>
+      </w:pPr>
+      <w:r>
+        <w:t xml:space="preserve">Heuristic explanation: We are using the concept of the </w:t>
+      </w:r>
+      <w:proofErr w:type="spellStart"/>
+      <w:r>
+        <w:t>manhattanDistance</w:t>
+      </w:r>
+      <w:proofErr w:type="spellEnd"/>
+      <w:r>
+        <w:t xml:space="preserve"> computation and then finding the cost </w:t>
+      </w:r>
+      <w:r>
+        <w:t>of the nearest corner plus cost to visit the rest of the remaining corners.</w:t>
+      </w:r>
+      <w:r>
+        <w:t xml:space="preserve"> </w:t>
+      </w:r>
+    </w:p>
+    <w:p>
+      <w:pPr>
+        <w:pStyle w:val="NoSpacing"/>
+      </w:pPr>
+    </w:p>
+    <w:p>
+      <w:pPr>
+        <w:pStyle w:val="NoSpacing"/>
+        <w:rPr>
+          <w:b/>
+        </w:rPr>
+      </w:pPr>
+      <w:r>
+        <w:rPr>
+          <w:b/>
+        </w:rPr>
         <w:t xml:space="preserve">Execution Details: </w:t>
       </w:r>
     </w:p>
@@ -1884,43 +2821,143 @@
         </w:tabs>
         <w:spacing w:after="0" w:line="240" w:lineRule="auto"/>
       </w:pPr>
-      <w:r>
-        <w:rPr>
-          <w:rFonts w:ascii="Courier New" w:eastAsia="Times New Roman" w:hAnsi="Courier New" w:cs="Courier New"/>
-          <w:sz w:val="20"/>
-          <w:szCs w:val="20"/>
-        </w:rPr>
-        <w:t>python pacman.py -l mediumCorners</w:t>
-      </w:r>
-      <w:r>
-        <w:rPr>
-          <w:rFonts w:ascii="Courier New" w:eastAsia="Times New Roman" w:hAnsi="Courier New" w:cs="Courier New"/>
-          <w:sz w:val="20"/>
-          <w:szCs w:val="20"/>
+      <w:proofErr w:type="gramStart"/>
+      <w:r>
+        <w:rPr>
+          <w:rFonts w:eastAsia="Times New Roman" w:cs="Courier New"/>
+        </w:rPr>
+        <w:t>python</w:t>
+      </w:r>
+      <w:proofErr w:type="gramEnd"/>
+      <w:r>
+        <w:rPr>
+          <w:rFonts w:eastAsia="Times New Roman" w:cs="Courier New"/>
+        </w:rPr>
+        <w:t xml:space="preserve"> pacman.py -l </w:t>
+      </w:r>
+      <w:proofErr w:type="spellStart"/>
+      <w:r>
+        <w:rPr>
+          <w:rFonts w:eastAsia="Times New Roman" w:cs="Courier New"/>
+        </w:rPr>
+        <w:t>mediumCorners</w:t>
+      </w:r>
+      <w:proofErr w:type="spellEnd"/>
+      <w:r>
+        <w:rPr>
+          <w:rFonts w:eastAsia="Times New Roman" w:cs="Courier New"/>
         </w:rPr>
         <w:t xml:space="preserve"> </w:t>
       </w:r>
       <w:r>
         <w:rPr>
           <w:rStyle w:val="HTMLCode"/>
-          <w:rFonts w:eastAsiaTheme="minorHAnsi"/>
-        </w:rPr>
-        <w:t xml:space="preserve">-p SearchAgent –a </w:t>
-      </w:r>
+          <w:rFonts w:asciiTheme="minorHAnsi" w:eastAsiaTheme="minorHAnsi" w:hAnsiTheme="minorHAnsi"/>
+          <w:sz w:val="22"/>
+          <w:szCs w:val="22"/>
+        </w:rPr>
+        <w:t xml:space="preserve">-p </w:t>
+      </w:r>
+      <w:proofErr w:type="spellStart"/>
       <w:r>
         <w:rPr>
           <w:rStyle w:val="HTMLCode"/>
-          <w:rFonts w:eastAsiaTheme="minorHAnsi"/>
-        </w:rPr>
-        <w:t>fn=aStar</w:t>
-      </w:r>
+          <w:rFonts w:asciiTheme="minorHAnsi" w:eastAsiaTheme="minorHAnsi" w:hAnsiTheme="minorHAnsi"/>
+          <w:sz w:val="22"/>
+          <w:szCs w:val="22"/>
+        </w:rPr>
+        <w:t>SearchAgent</w:t>
+      </w:r>
+      <w:proofErr w:type="spellEnd"/>
       <w:r>
         <w:rPr>
           <w:rStyle w:val="HTMLCode"/>
-          <w:rFonts w:eastAsiaTheme="minorHAnsi"/>
-        </w:rPr>
-        <w:t>,prob=CornersProblem,heuristic=cornersHeuristic</w:t>
-      </w:r>
+          <w:rFonts w:asciiTheme="minorHAnsi" w:eastAsiaTheme="minorHAnsi" w:hAnsiTheme="minorHAnsi"/>
+          <w:sz w:val="22"/>
+          <w:szCs w:val="22"/>
+        </w:rPr>
+        <w:t xml:space="preserve"> –a </w:t>
+      </w:r>
+      <w:proofErr w:type="spellStart"/>
+      <w:r>
+        <w:rPr>
+          <w:rStyle w:val="HTMLCode"/>
+          <w:rFonts w:asciiTheme="minorHAnsi" w:eastAsiaTheme="minorHAnsi" w:hAnsiTheme="minorHAnsi"/>
+          <w:sz w:val="22"/>
+          <w:szCs w:val="22"/>
+        </w:rPr>
+        <w:t>fn</w:t>
+      </w:r>
+      <w:proofErr w:type="spellEnd"/>
+      <w:r>
+        <w:rPr>
+          <w:rStyle w:val="HTMLCode"/>
+          <w:rFonts w:asciiTheme="minorHAnsi" w:eastAsiaTheme="minorHAnsi" w:hAnsiTheme="minorHAnsi"/>
+          <w:sz w:val="22"/>
+          <w:szCs w:val="22"/>
+        </w:rPr>
+        <w:t>=</w:t>
+      </w:r>
+      <w:proofErr w:type="spellStart"/>
+      <w:r>
+        <w:rPr>
+          <w:rStyle w:val="HTMLCode"/>
+          <w:rFonts w:asciiTheme="minorHAnsi" w:eastAsiaTheme="minorHAnsi" w:hAnsiTheme="minorHAnsi"/>
+          <w:sz w:val="22"/>
+          <w:szCs w:val="22"/>
+        </w:rPr>
+        <w:t>aStar</w:t>
+      </w:r>
+      <w:r>
+        <w:rPr>
+          <w:rStyle w:val="HTMLCode"/>
+          <w:rFonts w:asciiTheme="minorHAnsi" w:eastAsiaTheme="minorHAnsi" w:hAnsiTheme="minorHAnsi"/>
+          <w:sz w:val="22"/>
+          <w:szCs w:val="22"/>
+        </w:rPr>
+        <w:t>,prob</w:t>
+      </w:r>
+      <w:proofErr w:type="spellEnd"/>
+      <w:r>
+        <w:rPr>
+          <w:rStyle w:val="HTMLCode"/>
+          <w:rFonts w:asciiTheme="minorHAnsi" w:eastAsiaTheme="minorHAnsi" w:hAnsiTheme="minorHAnsi"/>
+          <w:sz w:val="22"/>
+          <w:szCs w:val="22"/>
+        </w:rPr>
+        <w:t>=</w:t>
+      </w:r>
+      <w:proofErr w:type="spellStart"/>
+      <w:r>
+        <w:rPr>
+          <w:rStyle w:val="HTMLCode"/>
+          <w:rFonts w:asciiTheme="minorHAnsi" w:eastAsiaTheme="minorHAnsi" w:hAnsiTheme="minorHAnsi"/>
+          <w:sz w:val="22"/>
+          <w:szCs w:val="22"/>
+        </w:rPr>
+        <w:t>CornersProblem,heuristic</w:t>
+      </w:r>
+      <w:proofErr w:type="spellEnd"/>
+      <w:r>
+        <w:rPr>
+          <w:rStyle w:val="HTMLCode"/>
+          <w:rFonts w:asciiTheme="minorHAnsi" w:eastAsiaTheme="minorHAnsi" w:hAnsiTheme="minorHAnsi"/>
+          <w:sz w:val="22"/>
+          <w:szCs w:val="22"/>
+        </w:rPr>
+        <w:t>=</w:t>
+      </w:r>
+      <w:proofErr w:type="spellStart"/>
+      <w:r>
+        <w:rPr>
+          <w:rStyle w:val="HTMLCode"/>
+          <w:rFonts w:asciiTheme="minorHAnsi" w:eastAsiaTheme="minorHAnsi" w:hAnsiTheme="minorHAnsi"/>
+          <w:sz w:val="22"/>
+          <w:szCs w:val="22"/>
+        </w:rPr>
+        <w:t>cornersHeuristic</w:t>
+      </w:r>
+      <w:proofErr w:type="spellEnd"/>
     </w:p>
     <w:p>
       <w:pPr>
@@ -1953,14 +2990,25 @@
         <w:rPr>
           <w:b/>
         </w:rPr>
+        <w:lastRenderedPageBreak/>
         <w:t>Function:</w:t>
       </w:r>
       <w:r>
         <w:t xml:space="preserve"> </w:t>
       </w:r>
-      <w:r>
-        <w:t>astart and cornersHeuristic</w:t>
-      </w:r>
+      <w:proofErr w:type="spellStart"/>
+      <w:r>
+        <w:t>astar</w:t>
+      </w:r>
+      <w:proofErr w:type="spellEnd"/>
+      <w:r>
+        <w:t xml:space="preserve"> and </w:t>
+      </w:r>
+      <w:proofErr w:type="spellStart"/>
+      <w:r>
+        <w:t>cornersHeuristic</w:t>
+      </w:r>
+      <w:proofErr w:type="spellEnd"/>
     </w:p>
     <w:p>
       <w:pPr>
@@ -1973,8 +3021,13 @@
         <w:t>Problem Type:</w:t>
       </w:r>
       <w:r>
-        <w:t xml:space="preserve"> CornersProblem</w:t>
-      </w:r>
+        <w:t xml:space="preserve"> </w:t>
+      </w:r>
+      <w:proofErr w:type="spellStart"/>
+      <w:r>
+        <w:t>CornersProblem</w:t>
+      </w:r>
+      <w:proofErr w:type="spellEnd"/>
     </w:p>
     <w:p>
       <w:pPr>
@@ -2006,268 +3059,6 @@
       <w:r>
         <w:t>709</w:t>
       </w:r>
-    </w:p>
-    <w:p>
-      <w:pPr>
-        <w:pStyle w:val="NoSpacing"/>
-      </w:pPr>
-    </w:p>
-    <w:p>
-      <w:pPr>
-        <w:pStyle w:val="NoSpacing"/>
-      </w:pPr>
-    </w:p>
-    <w:p>
-      <w:pPr>
-        <w:pStyle w:val="NoSpacing"/>
-      </w:pPr>
-    </w:p>
-    <w:p>
-      <w:pPr>
-        <w:pStyle w:val="NoSpacing"/>
-      </w:pPr>
-      <w:r>
-        <w:t>Question 7: Eating all the dots:</w:t>
-      </w:r>
-    </w:p>
-    <w:p>
-      <w:pPr>
-        <w:pStyle w:val="NoSpacing"/>
-      </w:pPr>
-    </w:p>
-    <w:p>
-      <w:pPr>
-        <w:pStyle w:val="NoSpacing"/>
-      </w:pPr>
-      <w:r>
-        <w:t>Checking of the code with testSearch for FoodSearchProblem.</w:t>
-      </w:r>
-    </w:p>
-    <w:p>
-      <w:pPr>
-        <w:pStyle w:val="NoSpacing"/>
-      </w:pPr>
-    </w:p>
-    <w:p>
-      <w:pPr>
-        <w:pStyle w:val="NoSpacing"/>
-      </w:pPr>
-      <w:r>
-        <w:t>Execution Set:</w:t>
-      </w:r>
-    </w:p>
-    <w:p>
-      <w:pPr>
-        <w:pStyle w:val="HTMLPreformatted"/>
-      </w:pPr>
-      <w:r>
-        <w:t>python pacman.py -l testSearch</w:t>
-      </w:r>
-      <w:r>
-        <w:t xml:space="preserve"> -p AStarFoodSearchAgen</w:t>
-      </w:r>
-    </w:p>
-    <w:p>
-      <w:pPr>
-        <w:pStyle w:val="HTMLPreformatted"/>
-      </w:pPr>
-      <w:r>
-        <w:t>(or)</w:t>
-      </w:r>
-    </w:p>
-    <w:p>
-      <w:pPr>
-        <w:pStyle w:val="HTMLPreformatted"/>
-      </w:pPr>
-      <w:r>
-        <w:t xml:space="preserve">python pacman.py -l testSearch </w:t>
-      </w:r>
-      <w:r>
-        <w:rPr>
-          <w:rStyle w:val="HTMLCode"/>
-        </w:rPr>
-        <w:t>-p SearchAgent -a fn=astar,prob=FoodSearchProblem,heuristic=foodHeuristic</w:t>
-      </w:r>
-    </w:p>
-    <w:p>
-      <w:pPr>
-        <w:pStyle w:val="HTMLPreformatted"/>
-      </w:pPr>
-    </w:p>
-    <w:p>
-      <w:pPr>
-        <w:pStyle w:val="NoSpacing"/>
-      </w:pPr>
-      <w:r>
-        <w:rPr>
-          <w:b/>
-        </w:rPr>
-        <w:t>Function:</w:t>
-      </w:r>
-      <w:r>
-        <w:t xml:space="preserve"> astart and FoodHeuristic</w:t>
-      </w:r>
-    </w:p>
-    <w:p>
-      <w:pPr>
-        <w:pStyle w:val="NoSpacing"/>
-      </w:pPr>
-      <w:r>
-        <w:rPr>
-          <w:b/>
-        </w:rPr>
-        <w:t>Problem Type:</w:t>
-      </w:r>
-      <w:r>
-        <w:t xml:space="preserve"> FoodSearchProblem</w:t>
-      </w:r>
-    </w:p>
-    <w:p>
-      <w:pPr>
-        <w:pStyle w:val="NoSpacing"/>
-      </w:pPr>
-      <w:r>
-        <w:rPr>
-          <w:b/>
-        </w:rPr>
-        <w:t xml:space="preserve">Total Cost for the Path Found: </w:t>
-      </w:r>
-      <w:r>
-        <w:t>7</w:t>
-      </w:r>
-    </w:p>
-    <w:p>
-      <w:pPr>
-        <w:pStyle w:val="NoSpacing"/>
-      </w:pPr>
-      <w:r>
-        <w:rPr>
-          <w:b/>
-        </w:rPr>
-        <w:t>Search Nodes Expanded:</w:t>
-      </w:r>
-      <w:r>
-        <w:t xml:space="preserve"> 12</w:t>
-      </w:r>
-    </w:p>
-    <w:p>
-      <w:pPr>
-        <w:pStyle w:val="NoSpacing"/>
-      </w:pPr>
-    </w:p>
-    <w:p>
-      <w:pPr>
-        <w:pStyle w:val="NoSpacing"/>
-        <w:rPr>
-          <w:b/>
-        </w:rPr>
-      </w:pPr>
-      <w:r>
-        <w:rPr>
-          <w:b/>
-        </w:rPr>
-        <w:t>UCS algorithm with tinySearch Layout – very Slow:</w:t>
-      </w:r>
-    </w:p>
-    <w:p>
-      <w:pPr>
-        <w:pStyle w:val="NoSpacing"/>
-        <w:rPr>
-          <w:b/>
-        </w:rPr>
-      </w:pPr>
-      <w:r>
-        <w:rPr>
-          <w:b/>
-        </w:rPr>
-        <w:t xml:space="preserve">Execution Set: </w:t>
-      </w:r>
-    </w:p>
-    <w:p>
-      <w:pPr>
-        <w:pStyle w:val="HTMLPreformatted"/>
-      </w:pPr>
-      <w:r>
-        <w:t xml:space="preserve">python pacman.py -l testSearch </w:t>
-      </w:r>
-      <w:r>
-        <w:rPr>
-          <w:rStyle w:val="HTMLCode"/>
-        </w:rPr>
-        <w:t>-p SearchAgent -a fn=ucs,prob=FoodSearchProblem</w:t>
-      </w:r>
-    </w:p>
-    <w:p>
-      <w:pPr>
-        <w:pStyle w:val="NoSpacing"/>
-      </w:pPr>
-    </w:p>
-    <w:p>
-      <w:pPr>
-        <w:pStyle w:val="NoSpacing"/>
-      </w:pPr>
-      <w:r>
-        <w:rPr>
-          <w:b/>
-        </w:rPr>
-        <w:t>Function:</w:t>
-      </w:r>
-      <w:r>
-        <w:t xml:space="preserve"> UCS</w:t>
-      </w:r>
-    </w:p>
-    <w:p>
-      <w:pPr>
-        <w:pStyle w:val="NoSpacing"/>
-      </w:pPr>
-      <w:r>
-        <w:rPr>
-          <w:b/>
-        </w:rPr>
-        <w:t>Problem Type:</w:t>
-      </w:r>
-      <w:r>
-        <w:t xml:space="preserve"> FoodSearchProblem</w:t>
-      </w:r>
-    </w:p>
-    <w:p>
-      <w:pPr>
-        <w:pStyle w:val="NoSpacing"/>
-      </w:pPr>
-      <w:r>
-        <w:rPr>
-          <w:b/>
-        </w:rPr>
-        <w:t xml:space="preserve">Total Cost for the Path Found: </w:t>
-      </w:r>
-      <w:r>
-        <w:rPr>
-          <w:b/>
-        </w:rPr>
-        <w:t>2</w:t>
-      </w:r>
-      <w:r>
-        <w:t>7</w:t>
-      </w:r>
-    </w:p>
-    <w:p>
-      <w:pPr>
-        <w:pStyle w:val="NoSpacing"/>
-      </w:pPr>
-      <w:r>
-        <w:rPr>
-          <w:b/>
-        </w:rPr>
-        <w:t>Search Nodes Expanded:</w:t>
-      </w:r>
-      <w:r>
-        <w:t xml:space="preserve"> 5057</w:t>
-      </w:r>
-    </w:p>
-    <w:p>
-      <w:pPr>
-        <w:pStyle w:val="NoSpacing"/>
-      </w:pPr>
     </w:p>
     <w:p>
       <w:pPr>
@@ -2289,6 +3080,490 @@
           <w:sz w:val="24"/>
           <w:szCs w:val="24"/>
         </w:rPr>
+        <w:t>Question 7: Eating all the dots:</w:t>
+      </w:r>
+    </w:p>
+    <w:p>
+      <w:pPr>
+        <w:pStyle w:val="NoSpacing"/>
+      </w:pPr>
+    </w:p>
+    <w:p>
+      <w:pPr>
+        <w:pStyle w:val="NoSpacing"/>
+      </w:pPr>
+      <w:r>
+        <w:t xml:space="preserve">Checking of the code with </w:t>
+      </w:r>
+      <w:proofErr w:type="spellStart"/>
+      <w:r>
+        <w:t>testSearch</w:t>
+      </w:r>
+      <w:proofErr w:type="spellEnd"/>
+      <w:r>
+        <w:t xml:space="preserve"> for </w:t>
+      </w:r>
+      <w:proofErr w:type="spellStart"/>
+      <w:r>
+        <w:t>FoodSearchProblem</w:t>
+      </w:r>
+      <w:proofErr w:type="spellEnd"/>
+      <w:r>
+        <w:t>.</w:t>
+      </w:r>
+    </w:p>
+    <w:p>
+      <w:pPr>
+        <w:pStyle w:val="NoSpacing"/>
+      </w:pPr>
+    </w:p>
+    <w:p>
+      <w:pPr>
+        <w:pStyle w:val="NoSpacing"/>
+        <w:rPr>
+          <w:b/>
+        </w:rPr>
+      </w:pPr>
+      <w:r>
+        <w:rPr>
+          <w:b/>
+        </w:rPr>
+        <w:t>Execution Set:</w:t>
+      </w:r>
+    </w:p>
+    <w:p>
+      <w:pPr>
+        <w:pStyle w:val="HTMLPreformatted"/>
+      </w:pPr>
+      <w:proofErr w:type="gramStart"/>
+      <w:r>
+        <w:t>python</w:t>
+      </w:r>
+      <w:proofErr w:type="gramEnd"/>
+      <w:r>
+        <w:t xml:space="preserve"> pacman.py -l </w:t>
+      </w:r>
+      <w:proofErr w:type="spellStart"/>
+      <w:r>
+        <w:t>testSearch</w:t>
+      </w:r>
+      <w:proofErr w:type="spellEnd"/>
+      <w:r>
+        <w:t xml:space="preserve"> -p </w:t>
+      </w:r>
+      <w:proofErr w:type="spellStart"/>
+      <w:r>
+        <w:t>AStarFoodSearchAgen</w:t>
+      </w:r>
+      <w:proofErr w:type="spellEnd"/>
+    </w:p>
+    <w:p>
+      <w:pPr>
+        <w:pStyle w:val="HTMLPreformatted"/>
+      </w:pPr>
+      <w:r>
+        <w:t>(</w:t>
+      </w:r>
+      <w:proofErr w:type="gramStart"/>
+      <w:r>
+        <w:t>or</w:t>
+      </w:r>
+      <w:proofErr w:type="gramEnd"/>
+      <w:r>
+        <w:t>)</w:t>
+      </w:r>
+    </w:p>
+    <w:p>
+      <w:pPr>
+        <w:pStyle w:val="HTMLPreformatted"/>
+      </w:pPr>
+      <w:proofErr w:type="gramStart"/>
+      <w:r>
+        <w:t>python</w:t>
+      </w:r>
+      <w:proofErr w:type="gramEnd"/>
+      <w:r>
+        <w:t xml:space="preserve"> pacman.py -l </w:t>
+      </w:r>
+      <w:proofErr w:type="spellStart"/>
+      <w:r>
+        <w:t>testSearch</w:t>
+      </w:r>
+      <w:proofErr w:type="spellEnd"/>
+      <w:r>
+        <w:t xml:space="preserve"> </w:t>
+      </w:r>
+      <w:r>
+        <w:rPr>
+          <w:rStyle w:val="HTMLCode"/>
+        </w:rPr>
+        <w:t xml:space="preserve">-p </w:t>
+      </w:r>
+      <w:proofErr w:type="spellStart"/>
+      <w:r>
+        <w:rPr>
+          <w:rStyle w:val="HTMLCode"/>
+        </w:rPr>
+        <w:t>SearchAgent</w:t>
+      </w:r>
+      <w:proofErr w:type="spellEnd"/>
+      <w:r>
+        <w:rPr>
+          <w:rStyle w:val="HTMLCode"/>
+        </w:rPr>
+        <w:t xml:space="preserve"> -a </w:t>
+      </w:r>
+      <w:proofErr w:type="spellStart"/>
+      <w:r>
+        <w:rPr>
+          <w:rStyle w:val="HTMLCode"/>
+        </w:rPr>
+        <w:t>fn</w:t>
+      </w:r>
+      <w:proofErr w:type="spellEnd"/>
+      <w:r>
+        <w:rPr>
+          <w:rStyle w:val="HTMLCode"/>
+        </w:rPr>
+        <w:t>=</w:t>
+      </w:r>
+      <w:proofErr w:type="spellStart"/>
+      <w:r>
+        <w:rPr>
+          <w:rStyle w:val="HTMLCode"/>
+        </w:rPr>
+        <w:t>astar,prob</w:t>
+      </w:r>
+      <w:proofErr w:type="spellEnd"/>
+      <w:r>
+        <w:rPr>
+          <w:rStyle w:val="HTMLCode"/>
+        </w:rPr>
+        <w:t>=</w:t>
+      </w:r>
+      <w:proofErr w:type="spellStart"/>
+      <w:r>
+        <w:rPr>
+          <w:rStyle w:val="HTMLCode"/>
+        </w:rPr>
+        <w:t>FoodSearchProblem,heuristic</w:t>
+      </w:r>
+      <w:proofErr w:type="spellEnd"/>
+      <w:r>
+        <w:rPr>
+          <w:rStyle w:val="HTMLCode"/>
+        </w:rPr>
+        <w:t>=</w:t>
+      </w:r>
+      <w:proofErr w:type="spellStart"/>
+      <w:r>
+        <w:rPr>
+          <w:rStyle w:val="HTMLCode"/>
+        </w:rPr>
+        <w:t>foodHeuristic</w:t>
+      </w:r>
+      <w:proofErr w:type="spellEnd"/>
+    </w:p>
+    <w:p>
+      <w:pPr>
+        <w:pStyle w:val="HTMLPreformatted"/>
+      </w:pPr>
+    </w:p>
+    <w:p>
+      <w:pPr>
+        <w:pStyle w:val="NoSpacing"/>
+      </w:pPr>
+      <w:r>
+        <w:rPr>
+          <w:b/>
+        </w:rPr>
+        <w:t>Function:</w:t>
+      </w:r>
+      <w:r>
+        <w:t xml:space="preserve"> </w:t>
+      </w:r>
+      <w:proofErr w:type="spellStart"/>
+      <w:r>
+        <w:t>astart</w:t>
+      </w:r>
+      <w:proofErr w:type="spellEnd"/>
+      <w:r>
+        <w:t xml:space="preserve"> and </w:t>
+      </w:r>
+      <w:proofErr w:type="spellStart"/>
+      <w:r>
+        <w:t>FoodHeuristic</w:t>
+      </w:r>
+      <w:proofErr w:type="spellEnd"/>
+    </w:p>
+    <w:p>
+      <w:pPr>
+        <w:pStyle w:val="NoSpacing"/>
+      </w:pPr>
+      <w:r>
+        <w:rPr>
+          <w:b/>
+        </w:rPr>
+        <w:t>Problem Type:</w:t>
+      </w:r>
+      <w:r>
+        <w:t xml:space="preserve"> </w:t>
+      </w:r>
+      <w:proofErr w:type="spellStart"/>
+      <w:r>
+        <w:t>FoodSearchProblem</w:t>
+      </w:r>
+      <w:proofErr w:type="spellEnd"/>
+    </w:p>
+    <w:p>
+      <w:pPr>
+        <w:pStyle w:val="NoSpacing"/>
+      </w:pPr>
+      <w:r>
+        <w:rPr>
+          <w:b/>
+        </w:rPr>
+        <w:t xml:space="preserve">Total Cost for the Path Found: </w:t>
+      </w:r>
+      <w:r>
+        <w:t>7</w:t>
+      </w:r>
+    </w:p>
+    <w:p>
+      <w:pPr>
+        <w:pStyle w:val="NoSpacing"/>
+      </w:pPr>
+      <w:r>
+        <w:rPr>
+          <w:b/>
+        </w:rPr>
+        <w:t>Search Nodes Expanded:</w:t>
+      </w:r>
+      <w:r>
+        <w:t xml:space="preserve"> 12</w:t>
+      </w:r>
+    </w:p>
+    <w:p>
+      <w:pPr>
+        <w:pStyle w:val="NoSpacing"/>
+      </w:pPr>
+    </w:p>
+    <w:p>
+      <w:pPr>
+        <w:pStyle w:val="NoSpacing"/>
+        <w:rPr>
+          <w:b/>
+        </w:rPr>
+      </w:pPr>
+      <w:r>
+        <w:rPr>
+          <w:b/>
+        </w:rPr>
+        <w:t xml:space="preserve">UCS algorithm with </w:t>
+      </w:r>
+      <w:proofErr w:type="spellStart"/>
+      <w:r>
+        <w:rPr>
+          <w:b/>
+        </w:rPr>
+        <w:t>tinySearch</w:t>
+      </w:r>
+      <w:proofErr w:type="spellEnd"/>
+      <w:r>
+        <w:rPr>
+          <w:b/>
+        </w:rPr>
+        <w:t xml:space="preserve"> Layout – very Slow:</w:t>
+      </w:r>
+    </w:p>
+    <w:p>
+      <w:pPr>
+        <w:pStyle w:val="NoSpacing"/>
+        <w:rPr>
+          <w:b/>
+        </w:rPr>
+      </w:pPr>
+      <w:r>
+        <w:rPr>
+          <w:b/>
+        </w:rPr>
+        <w:t xml:space="preserve">Execution Set: </w:t>
+      </w:r>
+    </w:p>
+    <w:p>
+      <w:pPr>
+        <w:pStyle w:val="HTMLPreformatted"/>
+      </w:pPr>
+      <w:proofErr w:type="gramStart"/>
+      <w:r>
+        <w:t>python</w:t>
+      </w:r>
+      <w:proofErr w:type="gramEnd"/>
+      <w:r>
+        <w:t xml:space="preserve"> pacman.py -l </w:t>
+      </w:r>
+      <w:proofErr w:type="spellStart"/>
+      <w:r>
+        <w:t>testSearch</w:t>
+      </w:r>
+      <w:proofErr w:type="spellEnd"/>
+      <w:r>
+        <w:t xml:space="preserve"> </w:t>
+      </w:r>
+      <w:r>
+        <w:rPr>
+          <w:rStyle w:val="HTMLCode"/>
+        </w:rPr>
+        <w:t xml:space="preserve">-p </w:t>
+      </w:r>
+      <w:proofErr w:type="spellStart"/>
+      <w:r>
+        <w:rPr>
+          <w:rStyle w:val="HTMLCode"/>
+        </w:rPr>
+        <w:t>SearchAgent</w:t>
+      </w:r>
+      <w:proofErr w:type="spellEnd"/>
+      <w:r>
+        <w:rPr>
+          <w:rStyle w:val="HTMLCode"/>
+        </w:rPr>
+        <w:t xml:space="preserve"> -a </w:t>
+      </w:r>
+      <w:proofErr w:type="spellStart"/>
+      <w:r>
+        <w:rPr>
+          <w:rStyle w:val="HTMLCode"/>
+        </w:rPr>
+        <w:t>fn</w:t>
+      </w:r>
+      <w:proofErr w:type="spellEnd"/>
+      <w:r>
+        <w:rPr>
+          <w:rStyle w:val="HTMLCode"/>
+        </w:rPr>
+        <w:t>=</w:t>
+      </w:r>
+      <w:proofErr w:type="spellStart"/>
+      <w:r>
+        <w:rPr>
+          <w:rStyle w:val="HTMLCode"/>
+        </w:rPr>
+        <w:t>ucs,prob</w:t>
+      </w:r>
+      <w:proofErr w:type="spellEnd"/>
+      <w:r>
+        <w:rPr>
+          <w:rStyle w:val="HTMLCode"/>
+        </w:rPr>
+        <w:t>=</w:t>
+      </w:r>
+      <w:proofErr w:type="spellStart"/>
+      <w:r>
+        <w:rPr>
+          <w:rStyle w:val="HTMLCode"/>
+        </w:rPr>
+        <w:t>FoodSearchProblem</w:t>
+      </w:r>
+      <w:proofErr w:type="spellEnd"/>
+    </w:p>
+    <w:p>
+      <w:pPr>
+        <w:pStyle w:val="NoSpacing"/>
+      </w:pPr>
+    </w:p>
+    <w:p>
+      <w:pPr>
+        <w:pStyle w:val="NoSpacing"/>
+      </w:pPr>
+      <w:r>
+        <w:rPr>
+          <w:b/>
+        </w:rPr>
+        <w:t>Function:</w:t>
+      </w:r>
+      <w:r>
+        <w:t xml:space="preserve"> UCS</w:t>
+      </w:r>
+    </w:p>
+    <w:p>
+      <w:pPr>
+        <w:pStyle w:val="NoSpacing"/>
+      </w:pPr>
+      <w:r>
+        <w:rPr>
+          <w:b/>
+        </w:rPr>
+        <w:t>Problem Type:</w:t>
+      </w:r>
+      <w:r>
+        <w:t xml:space="preserve"> </w:t>
+      </w:r>
+      <w:proofErr w:type="spellStart"/>
+      <w:r>
+        <w:t>FoodSearchProblem</w:t>
+      </w:r>
+      <w:proofErr w:type="spellEnd"/>
+    </w:p>
+    <w:p>
+      <w:pPr>
+        <w:pStyle w:val="NoSpacing"/>
+      </w:pPr>
+      <w:r>
+        <w:rPr>
+          <w:b/>
+        </w:rPr>
+        <w:t xml:space="preserve">Total Cost for the Path Found: </w:t>
+      </w:r>
+      <w:r>
+        <w:rPr>
+          <w:b/>
+        </w:rPr>
+        <w:t>2</w:t>
+      </w:r>
+      <w:r>
+        <w:t>7</w:t>
+      </w:r>
+    </w:p>
+    <w:p>
+      <w:pPr>
+        <w:pStyle w:val="NoSpacing"/>
+      </w:pPr>
+      <w:r>
+        <w:rPr>
+          <w:b/>
+        </w:rPr>
+        <w:t>Search Nodes Expanded:</w:t>
+      </w:r>
+      <w:r>
+        <w:t xml:space="preserve"> 5057</w:t>
+      </w:r>
+    </w:p>
+    <w:p>
+      <w:pPr>
+        <w:pStyle w:val="NoSpacing"/>
+      </w:pPr>
+    </w:p>
+    <w:p>
+      <w:pPr>
+        <w:pStyle w:val="NoSpacing"/>
+      </w:pPr>
+    </w:p>
+    <w:p>
+      <w:pPr>
+        <w:pStyle w:val="NoSpacing"/>
+        <w:rPr>
+          <w:b/>
+          <w:sz w:val="24"/>
+          <w:szCs w:val="24"/>
+        </w:rPr>
+      </w:pPr>
+      <w:r>
+        <w:rPr>
+          <w:b/>
+          <w:sz w:val="24"/>
+          <w:szCs w:val="24"/>
+        </w:rPr>
         <w:t>Question 7:</w:t>
       </w:r>
     </w:p>
@@ -2331,285 +3606,570 @@
       </w:r>
       <w:r>
         <w:t>onvex hull. Then nearest food (</w:t>
+      </w:r>
+      <w:r>
+        <w:t xml:space="preserve">in terms of the location) </w:t>
+      </w:r>
+      <w:r>
+        <w:t xml:space="preserve">present on the convex hull </w:t>
+      </w:r>
+      <w:r>
+        <w:t xml:space="preserve">from the </w:t>
+      </w:r>
+      <w:proofErr w:type="spellStart"/>
+      <w:r>
+        <w:t>pacman</w:t>
+      </w:r>
+      <w:proofErr w:type="spellEnd"/>
+      <w:r>
+        <w:t xml:space="preserve"> </w:t>
+      </w:r>
+      <w:r>
+        <w:t>is considered – that food is traversed and so on.</w:t>
+      </w:r>
+    </w:p>
+    <w:p>
+      <w:pPr>
+        <w:pStyle w:val="NoSpacing"/>
+      </w:pPr>
+    </w:p>
+    <w:p>
+      <w:pPr>
+        <w:pStyle w:val="NoSpacing"/>
+      </w:pPr>
+      <w:r>
+        <w:t>Food locations can be considered as points on a plane. Based on this model two heuristics are used. For the heuristic, we relax the problem to have no internal walls and try to estimate a lower bound of shortest path to visit all these points. An actual estimate will be as hard as traveling salesman problem. So, two safe and faster estimates are used as heuristic function to solve the problem:</w:t>
+      </w:r>
+    </w:p>
+    <w:p>
+      <w:pPr>
+        <w:pStyle w:val="NoSpacing"/>
+      </w:pPr>
+    </w:p>
+    <w:p>
+      <w:pPr>
+        <w:pStyle w:val="NoSpacing"/>
+      </w:pPr>
+      <w:proofErr w:type="spellStart"/>
+      <w:proofErr w:type="gramStart"/>
+      <w:r>
+        <w:t>convexArchLenPlusDistance</w:t>
+      </w:r>
+      <w:proofErr w:type="spellEnd"/>
+      <w:proofErr w:type="gramEnd"/>
+      <w:r>
+        <w:t xml:space="preserve">: It finds a convex hull of all points. If the largest arm of the hull is taken out, we get an arch, what we can call the convex arch. This arch includes all points </w:t>
+      </w:r>
+      <w:r>
+        <w:t xml:space="preserve">on the hull. The length of the arch is the cost to visit all points on the convex hull. This is a lower bound on visiting all points. To better fit out heuristic to actual cost, we also consider the cost of </w:t>
+      </w:r>
+      <w:proofErr w:type="spellStart"/>
+      <w:r>
+        <w:t>Pacman</w:t>
+      </w:r>
+      <w:proofErr w:type="spellEnd"/>
+      <w:r>
+        <w:t xml:space="preserve"> to move onto the arch. It is </w:t>
+      </w:r>
+      <w:r>
+        <w:lastRenderedPageBreak/>
+        <w:t xml:space="preserve">apparent that, the cost for </w:t>
+      </w:r>
+      <w:proofErr w:type="spellStart"/>
+      <w:r>
+        <w:t>Pacman</w:t>
+      </w:r>
+      <w:proofErr w:type="spellEnd"/>
+      <w:r>
+        <w:t xml:space="preserve"> to reach out to the arch will be no lesser than the minimum distance between </w:t>
+      </w:r>
+      <w:proofErr w:type="spellStart"/>
+      <w:r>
+        <w:t>Pacman</w:t>
+      </w:r>
+      <w:proofErr w:type="spellEnd"/>
+      <w:r>
+        <w:t xml:space="preserve"> and any point on the arch. </w:t>
+      </w:r>
+    </w:p>
+    <w:p>
+      <w:pPr>
+        <w:pStyle w:val="NoSpacing"/>
+      </w:pPr>
+    </w:p>
+    <w:p>
+      <w:pPr>
+        <w:pStyle w:val="NoSpacing"/>
+      </w:pPr>
+      <w:proofErr w:type="spellStart"/>
+      <w:proofErr w:type="gramStart"/>
+      <w:r>
+        <w:t>quadrantExtremesDistance</w:t>
+      </w:r>
+      <w:proofErr w:type="spellEnd"/>
+      <w:proofErr w:type="gramEnd"/>
+      <w:r>
+        <w:t xml:space="preserve">: The grid can be divided into four natural quadrants with respect to </w:t>
+      </w:r>
+      <w:proofErr w:type="spellStart"/>
+      <w:r>
+        <w:t>Pacamans</w:t>
+      </w:r>
+      <w:proofErr w:type="spellEnd"/>
+      <w:r>
+        <w:t xml:space="preserve"> location. We can find farthest point in each quadrant. It is apparent that, reaching all these extremes is a lower bound to actual cost. We estimate the cost to reach to the closest of the extremes plus the rest of the extremes thereon. </w:t>
+      </w:r>
+    </w:p>
+    <w:p>
+      <w:pPr>
+        <w:pStyle w:val="NoSpacing"/>
+      </w:pPr>
+    </w:p>
+    <w:p>
+      <w:pPr>
+        <w:pStyle w:val="NoSpacing"/>
+      </w:pPr>
+      <w:r>
+        <w:t xml:space="preserve">Max of the two heuristics is used for better estimate.  </w:t>
+      </w:r>
+    </w:p>
+    <w:p>
+      <w:pPr>
+        <w:pStyle w:val="NoSpacing"/>
+      </w:pPr>
+    </w:p>
+    <w:p>
+      <w:pPr>
+        <w:pStyle w:val="NoSpacing"/>
+        <w:rPr>
+          <w:b/>
+        </w:rPr>
+      </w:pPr>
+      <w:r>
+        <w:rPr>
+          <w:b/>
+        </w:rPr>
+        <w:t>Execution Set: Our Heuristic expands within 7000 nodes!!....</w:t>
+      </w:r>
+    </w:p>
+    <w:p>
+      <w:pPr>
+        <w:pStyle w:val="NoSpacing"/>
+      </w:pPr>
+    </w:p>
+    <w:p>
+      <w:pPr>
+        <w:pStyle w:val="HTMLPreformatted"/>
+      </w:pPr>
+      <w:proofErr w:type="gramStart"/>
+      <w:r>
+        <w:t>python</w:t>
+      </w:r>
+      <w:proofErr w:type="gramEnd"/>
+      <w:r>
+        <w:t xml:space="preserve"> pacman.py -l </w:t>
+      </w:r>
+      <w:proofErr w:type="spellStart"/>
+      <w:r>
+        <w:t>trickySearch</w:t>
+      </w:r>
+      <w:proofErr w:type="spellEnd"/>
+      <w:r>
+        <w:t xml:space="preserve"> </w:t>
+      </w:r>
+      <w:r>
+        <w:rPr>
+          <w:rStyle w:val="HTMLCode"/>
+        </w:rPr>
+        <w:t xml:space="preserve">-p </w:t>
+      </w:r>
+      <w:proofErr w:type="spellStart"/>
+      <w:r>
+        <w:rPr>
+          <w:rStyle w:val="HTMLCode"/>
+        </w:rPr>
+        <w:t>SearchAgent</w:t>
+      </w:r>
+      <w:proofErr w:type="spellEnd"/>
+      <w:r>
+        <w:rPr>
+          <w:rStyle w:val="HTMLCode"/>
+        </w:rPr>
+        <w:t xml:space="preserve"> -a </w:t>
+      </w:r>
+      <w:proofErr w:type="spellStart"/>
+      <w:r>
+        <w:rPr>
+          <w:rStyle w:val="HTMLCode"/>
+        </w:rPr>
+        <w:t>fn</w:t>
+      </w:r>
+      <w:proofErr w:type="spellEnd"/>
+      <w:r>
+        <w:rPr>
+          <w:rStyle w:val="HTMLCode"/>
+        </w:rPr>
+        <w:t>=</w:t>
+      </w:r>
+      <w:proofErr w:type="spellStart"/>
+      <w:r>
+        <w:rPr>
+          <w:rStyle w:val="HTMLCode"/>
+        </w:rPr>
+        <w:t>astar,prob</w:t>
+      </w:r>
+      <w:proofErr w:type="spellEnd"/>
+      <w:r>
+        <w:rPr>
+          <w:rStyle w:val="HTMLCode"/>
+        </w:rPr>
+        <w:t>=</w:t>
+      </w:r>
+      <w:proofErr w:type="spellStart"/>
+      <w:r>
+        <w:rPr>
+          <w:rStyle w:val="HTMLCode"/>
+        </w:rPr>
+        <w:t>FoodSearchProblem,heuristic</w:t>
+      </w:r>
+      <w:proofErr w:type="spellEnd"/>
+      <w:r>
+        <w:rPr>
+          <w:rStyle w:val="HTMLCode"/>
+        </w:rPr>
+        <w:t>=</w:t>
+      </w:r>
+      <w:proofErr w:type="spellStart"/>
+      <w:r>
+        <w:rPr>
+          <w:rStyle w:val="HTMLCode"/>
+        </w:rPr>
+        <w:t>foodHeuristic</w:t>
+      </w:r>
+      <w:proofErr w:type="spellEnd"/>
+    </w:p>
+    <w:p>
+      <w:pPr>
+        <w:pStyle w:val="HTMLPreformatted"/>
+      </w:pPr>
+    </w:p>
+    <w:p>
+      <w:pPr>
+        <w:pStyle w:val="NoSpacing"/>
+      </w:pPr>
+      <w:r>
+        <w:rPr>
+          <w:b/>
+        </w:rPr>
+        <w:t>Function:</w:t>
+      </w:r>
+      <w:r>
+        <w:t xml:space="preserve"> </w:t>
+      </w:r>
+      <w:proofErr w:type="spellStart"/>
+      <w:r>
+        <w:t>astart</w:t>
+      </w:r>
+      <w:proofErr w:type="spellEnd"/>
+      <w:r>
+        <w:t xml:space="preserve"> and </w:t>
+      </w:r>
+      <w:proofErr w:type="spellStart"/>
+      <w:r>
+        <w:t>foodHeuristic</w:t>
+      </w:r>
+      <w:proofErr w:type="spellEnd"/>
+    </w:p>
+    <w:p>
+      <w:pPr>
+        <w:pStyle w:val="NoSpacing"/>
+      </w:pPr>
+      <w:r>
+        <w:rPr>
+          <w:b/>
+        </w:rPr>
+        <w:t>Problem Type:</w:t>
+      </w:r>
+      <w:r>
+        <w:t xml:space="preserve"> </w:t>
+      </w:r>
+      <w:proofErr w:type="spellStart"/>
+      <w:r>
+        <w:t>FoodSearchProblem</w:t>
+      </w:r>
+      <w:proofErr w:type="spellEnd"/>
+    </w:p>
+    <w:p>
+      <w:pPr>
+        <w:pStyle w:val="NoSpacing"/>
+      </w:pPr>
+      <w:r>
+        <w:rPr>
+          <w:b/>
+        </w:rPr>
+        <w:t xml:space="preserve">Total Cost for the Path Found: </w:t>
+      </w:r>
+      <w:r>
+        <w:t>60</w:t>
+      </w:r>
+    </w:p>
+    <w:p>
+      <w:pPr>
+        <w:pStyle w:val="NoSpacing"/>
+      </w:pPr>
+      <w:r>
+        <w:rPr>
+          <w:b/>
+        </w:rPr>
+        <w:t>Search Nodes Expanded:</w:t>
+      </w:r>
+      <w:r>
+        <w:t xml:space="preserve"> 6945</w:t>
+      </w:r>
+    </w:p>
+    <w:p>
+      <w:pPr>
+        <w:pStyle w:val="NoSpacing"/>
+      </w:pPr>
+    </w:p>
+    <w:p>
+      <w:pPr>
+        <w:pStyle w:val="NoSpacing"/>
+      </w:pPr>
+      <w:r>
+        <w:t>We just expand 6945 nodes to find optimal path but whereas with null heuristic/</w:t>
+      </w:r>
+      <w:proofErr w:type="spellStart"/>
+      <w:r>
+        <w:t>bfs</w:t>
+      </w:r>
+      <w:proofErr w:type="spellEnd"/>
+      <w:r>
+        <w:t xml:space="preserve"> the nodes expanded are 16688.</w:t>
+      </w:r>
+    </w:p>
+    <w:p>
+      <w:pPr>
+        <w:pStyle w:val="NoSpacing"/>
+      </w:pPr>
+    </w:p>
+    <w:p>
+      <w:pPr>
+        <w:pStyle w:val="NoSpacing"/>
+      </w:pPr>
+      <w:r>
+        <w:t xml:space="preserve">A sanity check of the heuristic can be done with </w:t>
+      </w:r>
+      <w:proofErr w:type="spellStart"/>
+      <w:r>
+        <w:t>easySearch</w:t>
+      </w:r>
+      <w:proofErr w:type="spellEnd"/>
+      <w:r>
+        <w:t xml:space="preserve">, which is done on same grid as </w:t>
+      </w:r>
+      <w:proofErr w:type="spellStart"/>
+      <w:r>
+        <w:t>trickySearch</w:t>
+      </w:r>
+      <w:proofErr w:type="spellEnd"/>
+      <w:r>
+        <w:t>, with all internal walls removed. In which a BFS finds the optimal path of cost 29.</w:t>
+      </w:r>
+    </w:p>
+    <w:p>
+      <w:pPr>
+        <w:pStyle w:val="NoSpacing"/>
+      </w:pPr>
+    </w:p>
+    <w:p>
+      <w:pPr>
+        <w:pStyle w:val="NoSpacing"/>
+      </w:pPr>
+      <w:r>
+        <w:rPr>
+          <w:b/>
+          <w:bCs/>
+        </w:rPr>
+        <w:t xml:space="preserve">Greedy search non-optimal solution for </w:t>
+      </w:r>
+      <w:proofErr w:type="spellStart"/>
+      <w:r>
+        <w:rPr>
+          <w:b/>
+          <w:bCs/>
+        </w:rPr>
+        <w:t>MediumMaze</w:t>
+      </w:r>
+      <w:proofErr w:type="spellEnd"/>
+    </w:p>
+    <w:p>
+      <w:pPr>
+        <w:pStyle w:val="NoSpacing"/>
+      </w:pPr>
+      <w:r>
+        <w:t xml:space="preserve">Solving </w:t>
+      </w:r>
+      <w:proofErr w:type="spellStart"/>
+      <w:r>
+        <w:t>MediumMaze</w:t>
+      </w:r>
+      <w:proofErr w:type="spellEnd"/>
+      <w:r>
+        <w:t xml:space="preserve"> optimally within reasonable time with A* search seems to be a hard problem. However, greedy search (where </w:t>
+      </w:r>
+      <w:proofErr w:type="gramStart"/>
+      <w:r>
+        <w:t>f(</w:t>
+      </w:r>
+      <w:proofErr w:type="gramEnd"/>
+      <w:r>
+        <w:t>n)=h(n)) can find a (non-optimal) path</w:t>
+      </w:r>
+      <w:r>
+        <w:t xml:space="preserve">. A greedy search with the same </w:t>
+      </w:r>
+      <w:proofErr w:type="spellStart"/>
+      <w:r>
+        <w:t>foodHeuristic</w:t>
+      </w:r>
+      <w:proofErr w:type="spellEnd"/>
+      <w:r>
+        <w:t xml:space="preserve"> finds a path of cost 210 by expanding over 35 thousand nodes. However, a more naïve and greedier estimate </w:t>
+      </w:r>
+      <w:proofErr w:type="spellStart"/>
+      <w:r>
+        <w:t>pointsLeftEstimate</w:t>
+      </w:r>
+      <w:proofErr w:type="spellEnd"/>
+      <w:r>
+        <w:t xml:space="preserve"> (which considers only how many foods are left) yields a path of cost 184 by expanding a little over 300 nodes. </w:t>
+      </w:r>
+    </w:p>
+    <w:p>
+      <w:pPr>
+        <w:pStyle w:val="NoSpacing"/>
+      </w:pPr>
+      <w:proofErr w:type="gramStart"/>
+      <w:r>
+        <w:t>python</w:t>
+      </w:r>
+      <w:proofErr w:type="gramEnd"/>
+      <w:r>
+        <w:t xml:space="preserve"> pacman.py -l </w:t>
+      </w:r>
+      <w:proofErr w:type="spellStart"/>
+      <w:r>
+        <w:t>mediumSearch</w:t>
+      </w:r>
+      <w:proofErr w:type="spellEnd"/>
+      <w:r>
+        <w:t xml:space="preserve"> -p </w:t>
+      </w:r>
+      <w:proofErr w:type="spellStart"/>
+      <w:r>
+        <w:t>SearchAgent</w:t>
+      </w:r>
+      <w:proofErr w:type="spellEnd"/>
+      <w:r>
+        <w:t xml:space="preserve"> –a </w:t>
+      </w:r>
+      <w:proofErr w:type="spellStart"/>
+      <w:r>
+        <w:t>fn</w:t>
+      </w:r>
+      <w:proofErr w:type="spellEnd"/>
+      <w:r>
+        <w:t>=</w:t>
+      </w:r>
+      <w:proofErr w:type="spellStart"/>
+      <w:r>
+        <w:t>greedy,prob</w:t>
+      </w:r>
+      <w:proofErr w:type="spellEnd"/>
+      <w:r>
+        <w:t>=</w:t>
+      </w:r>
+      <w:proofErr w:type="spellStart"/>
+      <w:r>
+        <w:t>FoodSearchProblem,heuristic</w:t>
+      </w:r>
+      <w:proofErr w:type="spellEnd"/>
+      <w:r>
+        <w:t>=</w:t>
+      </w:r>
+      <w:proofErr w:type="spellStart"/>
+      <w:r>
+        <w:t>pointsLeftHeuristic</w:t>
+      </w:r>
+      <w:proofErr w:type="spellEnd"/>
+      <w:r>
+        <w:t xml:space="preserve"> </w:t>
+      </w:r>
+    </w:p>
+    <w:p>
+      <w:pPr>
+        <w:pStyle w:val="NoSpacing"/>
+      </w:pPr>
+    </w:p>
+    <w:p>
+      <w:pPr>
+        <w:pStyle w:val="NoSpacing"/>
+        <w:rPr>
+          <w:b/>
+        </w:rPr>
+      </w:pPr>
+    </w:p>
+    <w:p>
+      <w:pPr>
+        <w:pStyle w:val="NoSpacing"/>
+        <w:rPr>
+          <w:b/>
+        </w:rPr>
+      </w:pPr>
+      <w:r>
+        <w:rPr>
+          <w:b/>
+        </w:rPr>
+        <w:t>By,</w:t>
+      </w:r>
+    </w:p>
+    <w:p>
+      <w:pPr>
+        <w:pStyle w:val="NoSpacing"/>
+      </w:pPr>
+    </w:p>
+    <w:p>
+      <w:pPr>
+        <w:pStyle w:val="NoSpacing"/>
+        <w:rPr>
+          <w:b/>
+        </w:rPr>
+      </w:pPr>
+      <w:r>
+        <w:rPr>
+          <w:b/>
+        </w:rPr>
+        <w:t>Team Members:</w:t>
+      </w:r>
+    </w:p>
+    <w:p>
+      <w:pPr>
+        <w:pStyle w:val="NoSpacing"/>
+      </w:pPr>
+      <w:r>
+        <w:t xml:space="preserve">Khan Mostafa  -  </w:t>
+      </w:r>
+    </w:p>
+    <w:p>
+      <w:pPr>
+        <w:pStyle w:val="NoSpacing"/>
+      </w:pPr>
+      <w:r>
+        <w:t>Abhijit Betigeri - 109229784</w:t>
       </w:r>
       <w:bookmarkStart w:id="0" w:name="_GoBack"/>
       <w:bookmarkEnd w:id="0"/>
-      <w:r>
-        <w:t xml:space="preserve">in terms of the location) </w:t>
-      </w:r>
-      <w:r>
-        <w:t xml:space="preserve">present on the convex hull </w:t>
-      </w:r>
-      <w:r>
-        <w:t xml:space="preserve">from the pacman </w:t>
-      </w:r>
-      <w:r>
-        <w:t>is considered – that food is traversed and so on.</w:t>
-      </w:r>
-    </w:p>
-    <w:p>
-      <w:pPr>
-        <w:pStyle w:val="NoSpacing"/>
-      </w:pPr>
-    </w:p>
-    <w:p>
-      <w:pPr>
-        <w:pStyle w:val="NoSpacing"/>
-      </w:pPr>
-      <w:r>
-        <w:t>Food locations can be considered as points on a plane. Based on this model two heuristics are used. For the heuristic, we relax the problem to have no internal walls and try to estimate a lower bound of shortest path to visit all these points. An actual estimate will be as hard as traveling salesman problem. So, two safe and faster estimates are used as heuristic function to solve the problem:</w:t>
-      </w:r>
-    </w:p>
-    <w:p>
-      <w:pPr>
-        <w:pStyle w:val="NoSpacing"/>
-      </w:pPr>
-    </w:p>
-    <w:p>
-      <w:pPr>
-        <w:pStyle w:val="NoSpacing"/>
-      </w:pPr>
-      <w:r>
-        <w:lastRenderedPageBreak/>
-        <w:t>convexArchLenPlusDistance</w:t>
-      </w:r>
-      <w:r>
-        <w:t xml:space="preserve">: It finds a convex hull of all points. If the largest arm of the hull is taken out, we get an arch, what we can call the convex arch. This arch includes all points </w:t>
-      </w:r>
-      <w:r>
-        <w:t xml:space="preserve">on the hull. The length of the arch is the cost to visit all points on the convex hull. This is a lower bound on visiting all points. To better fit out heuristic to actual cost, we also consider the cost of Pacman to move onto the arch. It is apparent that, the cost for Pacman to reach out to the arch will be no lesser than the minimum distance between Pacman and any point on the arch. </w:t>
-      </w:r>
-    </w:p>
-    <w:p>
-      <w:pPr>
-        <w:pStyle w:val="NoSpacing"/>
-      </w:pPr>
-    </w:p>
-    <w:p>
-      <w:pPr>
-        <w:pStyle w:val="NoSpacing"/>
-      </w:pPr>
-      <w:r>
-        <w:t>quadrantExtremesDistance</w:t>
-      </w:r>
-      <w:r>
-        <w:t xml:space="preserve">: The grid can be divided into four natural quadrants with respect to Pacamans location. We can find farthest point in each quadrant. It is apparent that, reaching all these extremes is a lower bound to actual cost. We estimate the cost to reach to the closest of the extremes plus the rest of the extremes thereon. </w:t>
-      </w:r>
-    </w:p>
-    <w:p>
-      <w:pPr>
-        <w:pStyle w:val="NoSpacing"/>
-      </w:pPr>
-    </w:p>
-    <w:p>
-      <w:pPr>
-        <w:pStyle w:val="NoSpacing"/>
-      </w:pPr>
-      <w:r>
-        <w:t xml:space="preserve">Max of the two heuristics is used for better estimate.  </w:t>
-      </w:r>
-    </w:p>
-    <w:p>
-      <w:pPr>
-        <w:pStyle w:val="NoSpacing"/>
-      </w:pPr>
-    </w:p>
-    <w:p>
-      <w:pPr>
-        <w:pStyle w:val="NoSpacing"/>
-      </w:pPr>
-      <w:r>
-        <w:t>Execution Set: Our Heuristic expands within 7000 nodes!!....</w:t>
-      </w:r>
-    </w:p>
-    <w:p>
-      <w:pPr>
-        <w:pStyle w:val="NoSpacing"/>
-      </w:pPr>
-    </w:p>
-    <w:p>
-      <w:pPr>
-        <w:pStyle w:val="NoSpacing"/>
-        <w:rPr>
-          <w:rFonts w:ascii="Courier New" w:eastAsia="Times New Roman" w:hAnsi="Courier New" w:cs="Courier New"/>
-          <w:sz w:val="20"/>
-          <w:szCs w:val="20"/>
-        </w:rPr>
-      </w:pPr>
-    </w:p>
-    <w:p>
-      <w:pPr>
-        <w:pStyle w:val="HTMLPreformatted"/>
-      </w:pPr>
-      <w:r>
-        <w:t xml:space="preserve">python pacman.py -l trickySearch </w:t>
-      </w:r>
-      <w:r>
-        <w:rPr>
-          <w:rStyle w:val="HTMLCode"/>
-        </w:rPr>
-        <w:t>-p SearchAgent -a fn=astar,prob=FoodSearchProblem,heuristic=foodHeuristic</w:t>
-      </w:r>
-    </w:p>
-    <w:p>
-      <w:pPr>
-        <w:pStyle w:val="HTMLPreformatted"/>
-      </w:pPr>
-    </w:p>
-    <w:p>
-      <w:pPr>
-        <w:pStyle w:val="NoSpacing"/>
-      </w:pPr>
-      <w:r>
-        <w:rPr>
-          <w:b/>
-        </w:rPr>
-        <w:t>Function:</w:t>
-      </w:r>
-      <w:r>
-        <w:t xml:space="preserve"> astart and foodHeuristic</w:t>
-      </w:r>
-    </w:p>
-    <w:p>
-      <w:pPr>
-        <w:pStyle w:val="NoSpacing"/>
-      </w:pPr>
-      <w:r>
-        <w:rPr>
-          <w:b/>
-        </w:rPr>
-        <w:t>Problem Type:</w:t>
-      </w:r>
-      <w:r>
-        <w:t xml:space="preserve"> FoodSearchProblem</w:t>
-      </w:r>
-    </w:p>
-    <w:p>
-      <w:pPr>
-        <w:pStyle w:val="NoSpacing"/>
-      </w:pPr>
-      <w:r>
-        <w:rPr>
-          <w:b/>
-        </w:rPr>
-        <w:t xml:space="preserve">Total Cost for the Path Found: </w:t>
-      </w:r>
-      <w:r>
-        <w:t>60</w:t>
-      </w:r>
-    </w:p>
-    <w:p>
-      <w:pPr>
-        <w:pStyle w:val="NoSpacing"/>
-      </w:pPr>
-      <w:r>
-        <w:rPr>
-          <w:b/>
-        </w:rPr>
-        <w:t>Search Nodes Expanded:</w:t>
-      </w:r>
-      <w:r>
-        <w:t xml:space="preserve"> 6945</w:t>
-      </w:r>
-    </w:p>
-    <w:p>
-      <w:pPr>
-        <w:pStyle w:val="NoSpacing"/>
-      </w:pPr>
-    </w:p>
-    <w:p>
-      <w:pPr>
-        <w:pStyle w:val="NoSpacing"/>
-      </w:pPr>
-      <w:r>
-        <w:t>We just expand 6945 nodes to find optimal path but whereas with null heuristic/bfs the nodes expanded are 16688.</w:t>
-      </w:r>
-    </w:p>
-    <w:p>
-      <w:pPr>
-        <w:pStyle w:val="NoSpacing"/>
-      </w:pPr>
-    </w:p>
-    <w:p>
-      <w:pPr>
-        <w:pStyle w:val="NoSpacing"/>
-      </w:pPr>
-      <w:r>
-        <w:t>A sanity check of the heuristic can be done with easySearch, which is done on same grid as trickySearch, with all internal walls removed. In which a BFS finds the optimal path of cost 29.</w:t>
-      </w:r>
-    </w:p>
-    <w:p>
-      <w:pPr>
-        <w:pStyle w:val="NoSpacing"/>
-      </w:pPr>
-    </w:p>
-    <w:p>
-      <w:pPr>
-        <w:pStyle w:val="NoSpacing"/>
-      </w:pPr>
-      <w:r>
-        <w:rPr>
-          <w:b/>
-          <w:bCs/>
-        </w:rPr>
-        <w:t>Greedy search non-optimal solution for MediumMaze</w:t>
-      </w:r>
-    </w:p>
-    <w:p>
-      <w:pPr>
-        <w:pStyle w:val="NoSpacing"/>
-      </w:pPr>
-      <w:r>
-        <w:t>Solving MediumMaze optimally within reasonable time with A* search seems to be a hard problem. However, greedy search (where f(n)=h(n)) can find a (non-optimal) path</w:t>
-      </w:r>
-      <w:r>
-        <w:t xml:space="preserve">. A greedy search with the same foodHeuristic finds a path of cost 210 by expanding over 35 thousand nodes. However, a more naïve and greedier estimate pointsLeftEstimate (which considers only how many foods are left) yields a path of cost 184 by expanding a little over 300 nodes. </w:t>
-      </w:r>
-    </w:p>
-    <w:p>
-      <w:pPr>
-        <w:pStyle w:val="NoSpacing"/>
-      </w:pPr>
-      <w:r>
-        <w:t xml:space="preserve">python pacman.py -l mediumSearch -p SearchAgent –a fn=greedy,prob=FoodSearchProblem,heuristic=pointsLeftHeuristic </w:t>
-      </w:r>
-    </w:p>
-    <w:p>
-      <w:pPr>
-        <w:pStyle w:val="NoSpacing"/>
-      </w:pPr>
-    </w:p>
-    <w:p>
-      <w:pPr>
-        <w:pStyle w:val="NoSpacing"/>
-      </w:pPr>
-      <w:r>
-        <w:t>By,</w:t>
-      </w:r>
-    </w:p>
-    <w:p>
-      <w:pPr>
-        <w:pStyle w:val="NoSpacing"/>
-      </w:pPr>
-    </w:p>
-    <w:p>
-      <w:pPr>
-        <w:pStyle w:val="NoSpacing"/>
-        <w:rPr>
-          <w:b/>
-        </w:rPr>
-      </w:pPr>
-      <w:r>
-        <w:rPr>
-          <w:b/>
-        </w:rPr>
-        <w:t>Team Members:</w:t>
-      </w:r>
-    </w:p>
-    <w:p>
-      <w:pPr>
-        <w:pStyle w:val="NoSpacing"/>
-      </w:pPr>
     </w:p>
     <w:sectPr>
       <w:pgSz w:w="12240" w:h="15840"/>
@@ -3372,4 +4932,16 @@
     </a:ext>
   </a:extLst>
 </a:theme>
+</file>
+
+<file path=customXml/item1.xml><?xml version="1.0" encoding="utf-8"?>
+<b:Sources xmlns:b="http://schemas.openxmlformats.org/officeDocument/2006/bibliography" xmlns="http://schemas.openxmlformats.org/officeDocument/2006/bibliography" SelectedStyle="\APASixthEditionOfficeOnline.xsl" StyleName="APA" Version="6"/>
+</file>
+
+<file path=customXml/itemProps1.xml><?xml version="1.0" encoding="utf-8"?>
+<ds:datastoreItem xmlns:ds="http://schemas.openxmlformats.org/officeDocument/2006/customXml" ds:itemID="{1EA99F45-A177-4AA5-8B97-0BB50F9B6F77}">
+  <ds:schemaRefs>
+    <ds:schemaRef ds:uri="http://schemas.openxmlformats.org/officeDocument/2006/bibliography"/>
+  </ds:schemaRefs>
+</ds:datastoreItem>
 </file>
</xml_diff>

<commit_message>
Added Analysis section, and other modifications
</commit_message>
<xml_diff>
--- a/cse537-project1.docx
+++ b/cse537-project1.docx
@@ -3333,8 +3333,6 @@
           <w:szCs w:val="20"/>
         </w:rPr>
       </w:pPr>
-      <w:bookmarkStart w:id="0" w:name="_GoBack"/>
-      <w:bookmarkEnd w:id="0"/>
     </w:p>
     <w:p>
       <w:pPr>
@@ -4861,6 +4859,154 @@
       <w:pPr>
         <w:pStyle w:val="NoSpacing"/>
       </w:pPr>
+    </w:p>
+    <w:p>
+      <w:pPr>
+        <w:pStyle w:val="NoSpacing"/>
+        <w:rPr>
+          <w:rFonts w:ascii="Calibri" w:hAnsi="Calibri"/>
+          <w:b/>
+          <w:sz w:val="24"/>
+          <w:szCs w:val="24"/>
+        </w:rPr>
+      </w:pPr>
+      <w:r>
+        <w:rPr>
+          <w:rFonts w:ascii="Calibri" w:hAnsi="Calibri"/>
+          <w:b/>
+          <w:sz w:val="24"/>
+          <w:szCs w:val="24"/>
+        </w:rPr>
+        <w:t>Analysis:</w:t>
+      </w:r>
+    </w:p>
+    <w:p>
+      <w:pPr>
+        <w:pStyle w:val="NoSpacing"/>
+      </w:pPr>
+    </w:p>
+    <w:p>
+      <w:pPr>
+        <w:pStyle w:val="NoSpacing"/>
+        <w:rPr>
+          <w:rFonts w:ascii="Calibri" w:hAnsi="Calibri"/>
+        </w:rPr>
+      </w:pPr>
+      <w:r>
+        <w:rPr>
+          <w:rFonts w:ascii="Calibri" w:hAnsi="Calibri"/>
+        </w:rPr>
+        <w:t xml:space="preserve">Usage of BFS </w:t>
+      </w:r>
+      <w:proofErr w:type="spellStart"/>
+      <w:r>
+        <w:rPr>
+          <w:rFonts w:ascii="Calibri" w:hAnsi="Calibri"/>
+        </w:rPr>
+        <w:t>vs</w:t>
+      </w:r>
+      <w:proofErr w:type="spellEnd"/>
+      <w:r>
+        <w:rPr>
+          <w:rFonts w:ascii="Calibri" w:hAnsi="Calibri"/>
+        </w:rPr>
+        <w:t xml:space="preserve"> DFS depends heavily on the structure of the tree, number of solutions etc. If the solution is not far from the root of the tree, then </w:t>
+      </w:r>
+      <w:proofErr w:type="spellStart"/>
+      <w:r>
+        <w:rPr>
+          <w:rFonts w:ascii="Calibri" w:hAnsi="Calibri"/>
+        </w:rPr>
+        <w:t>bfs</w:t>
+      </w:r>
+      <w:proofErr w:type="spellEnd"/>
+      <w:r>
+        <w:rPr>
+          <w:rFonts w:ascii="Calibri" w:hAnsi="Calibri"/>
+        </w:rPr>
+        <w:t xml:space="preserve"> might be better. If the tree is very deep, solutions are rare, then </w:t>
+      </w:r>
+      <w:proofErr w:type="spellStart"/>
+      <w:r>
+        <w:rPr>
+          <w:rFonts w:ascii="Calibri" w:hAnsi="Calibri"/>
+        </w:rPr>
+        <w:t>dfs</w:t>
+      </w:r>
+      <w:proofErr w:type="spellEnd"/>
+      <w:r>
+        <w:rPr>
+          <w:rFonts w:ascii="Calibri" w:hAnsi="Calibri"/>
+        </w:rPr>
+        <w:t xml:space="preserve"> might take long time, and </w:t>
+      </w:r>
+      <w:proofErr w:type="spellStart"/>
+      <w:r>
+        <w:rPr>
+          <w:rFonts w:ascii="Calibri" w:hAnsi="Calibri"/>
+        </w:rPr>
+        <w:t>bfs</w:t>
+      </w:r>
+      <w:proofErr w:type="spellEnd"/>
+      <w:r>
+        <w:rPr>
+          <w:rFonts w:ascii="Calibri" w:hAnsi="Calibri"/>
+        </w:rPr>
+        <w:t xml:space="preserve"> could be faster. If the tree is wide, then </w:t>
+      </w:r>
+      <w:proofErr w:type="spellStart"/>
+      <w:r>
+        <w:rPr>
+          <w:rFonts w:ascii="Calibri" w:hAnsi="Calibri"/>
+        </w:rPr>
+        <w:t>bfs</w:t>
+      </w:r>
+      <w:proofErr w:type="spellEnd"/>
+      <w:r>
+        <w:rPr>
+          <w:rFonts w:ascii="Calibri" w:hAnsi="Calibri"/>
+        </w:rPr>
+        <w:t xml:space="preserve"> might need a lot of memory. And if the solutions are frequent but located deep in the tree, BFS could be impractical. Deeper search its better off using DFS.  DFS is space efficient compared to BFS. </w:t>
+      </w:r>
+    </w:p>
+    <w:p>
+      <w:pPr>
+        <w:pStyle w:val="NoSpacing"/>
+        <w:rPr>
+          <w:rFonts w:ascii="Calibri" w:hAnsi="Calibri"/>
+        </w:rPr>
+      </w:pPr>
+    </w:p>
+    <w:p>
+      <w:pPr>
+        <w:pStyle w:val="NoSpacing"/>
+        <w:rPr>
+          <w:rFonts w:ascii="Calibri" w:hAnsi="Calibri"/>
+        </w:rPr>
+      </w:pPr>
+      <w:r>
+        <w:rPr>
+          <w:rFonts w:ascii="Calibri" w:hAnsi="Calibri"/>
+        </w:rPr>
+        <w:lastRenderedPageBreak/>
+        <w:t>A* (</w:t>
+      </w:r>
+      <w:proofErr w:type="spellStart"/>
+      <w:r>
+        <w:rPr>
+          <w:rFonts w:ascii="Calibri" w:hAnsi="Calibri"/>
+        </w:rPr>
+        <w:t>astar</w:t>
+      </w:r>
+      <w:proofErr w:type="spellEnd"/>
+      <w:r>
+        <w:rPr>
+          <w:rFonts w:ascii="Calibri" w:hAnsi="Calibri"/>
+        </w:rPr>
+        <w:t xml:space="preserve">) algorithm can be tweaked efficiently with other path finding algorithms by analyzing how it evaluates and what type of heuristics it uses. A* need not give best solution to all the problems but is very effective versatile tool with our admissible, consistent heuristic can give optimal solutions to complex problems frequently. </w:t>
+      </w:r>
+      <w:bookmarkStart w:id="0" w:name="_GoBack"/>
+      <w:bookmarkEnd w:id="0"/>
     </w:p>
     <w:sectPr>
       <w:type w:val="continuous"/>
@@ -6264,7 +6410,7 @@
 </file>
 
 <file path=customXml/itemProps1.xml><?xml version="1.0" encoding="utf-8"?>
-<ds:datastoreItem xmlns:ds="http://schemas.openxmlformats.org/officeDocument/2006/customXml" ds:itemID="{C7687B00-5F56-4268-A479-C80C77DBBABC}">
+<ds:datastoreItem xmlns:ds="http://schemas.openxmlformats.org/officeDocument/2006/customXml" ds:itemID="{83F4756C-5F79-4FEA-9A3A-AAF2363B0638}">
   <ds:schemaRefs>
     <ds:schemaRef ds:uri="http://schemas.openxmlformats.org/officeDocument/2006/bibliography"/>
   </ds:schemaRefs>

</xml_diff>

<commit_message>
command update and time for UCS tinySearch
</commit_message>
<xml_diff>
--- a/cse537-project1.docx
+++ b/cse537-project1.docx
@@ -106,8 +106,6 @@
         <w:lastRenderedPageBreak/>
         <w:t>Khan Mostafa</w:t>
       </w:r>
-      <w:bookmarkStart w:id="0" w:name="_GoBack"/>
-      <w:bookmarkEnd w:id="0"/>
     </w:p>
     <w:p>
       <w:pPr>
@@ -1746,15 +1744,7 @@
         <w:t xml:space="preserve">: </w:t>
       </w:r>
       <w:r>
-        <w:t xml:space="preserve">Same generic function as BFS and DFS is also used for UCS with a </w:t>
-      </w:r>
-      <w:proofErr w:type="spellStart"/>
-      <w:r>
-        <w:t>PriorityQueue</w:t>
-      </w:r>
-      <w:proofErr w:type="spellEnd"/>
-      <w:r>
-        <w:t xml:space="preserve"> as the fringe. For each expandable node in fringe, an associated path cost is also added as priority key in the fringe. Lower cost nodes are expanded first. </w:t>
+        <w:t xml:space="preserve">Same generic function as BFS and DFS is also used for UCS with a PriorityQueue as the fringe. For each expandable node in fringe, an associated path cost is also added as priority key in the fringe. Lower cost nodes are expanded first. </w:t>
       </w:r>
     </w:p>
     <w:p>
@@ -1903,45 +1893,7 @@
           <w:i/>
           <w:iCs/>
         </w:rPr>
-        <w:t xml:space="preserve">Function: </w:t>
-      </w:r>
-      <w:proofErr w:type="spellStart"/>
-      <w:r>
-        <w:rPr>
-          <w:bCs/>
-          <w:i/>
-          <w:iCs/>
-        </w:rPr>
-        <w:t>UniformCostSearch</w:t>
-      </w:r>
-      <w:proofErr w:type="spellEnd"/>
-      <w:r>
-        <w:rPr>
-          <w:bCs/>
-          <w:i/>
-          <w:iCs/>
-        </w:rPr>
-        <w:t xml:space="preserve"> (</w:t>
-      </w:r>
-      <w:proofErr w:type="spellStart"/>
-      <w:proofErr w:type="gramStart"/>
-      <w:r>
-        <w:rPr>
-          <w:bCs/>
-          <w:i/>
-          <w:iCs/>
-        </w:rPr>
-        <w:t>ucs</w:t>
-      </w:r>
-      <w:proofErr w:type="spellEnd"/>
-      <w:proofErr w:type="gramEnd"/>
-      <w:r>
-        <w:rPr>
-          <w:bCs/>
-          <w:i/>
-          <w:iCs/>
-        </w:rPr>
-        <w:t>)</w:t>
+        <w:t>Function: UniformCostSearch (ucs)</w:t>
       </w:r>
     </w:p>
     <w:p>
@@ -1967,18 +1919,8 @@
           <w:i/>
           <w:iCs/>
         </w:rPr>
-        <w:t xml:space="preserve">: </w:t>
-      </w:r>
-      <w:proofErr w:type="spellStart"/>
-      <w:r>
-        <w:rPr>
-          <w:bCs/>
-          <w:i/>
-          <w:iCs/>
-        </w:rPr>
-        <w:t>PositionSearchProblem</w:t>
-      </w:r>
-      <w:proofErr w:type="spellEnd"/>
+        <w:t>: PositionSearchProblem</w:t>
+      </w:r>
     </w:p>
     <w:p>
       <w:pPr>
@@ -3992,7 +3934,10 @@
         <w:pStyle w:val="code"/>
       </w:pPr>
       <w:r>
-        <w:t xml:space="preserve">python pacman.py -l testSearch </w:t>
+        <w:t>python pacman.py -l tiny</w:t>
+      </w:r>
+      <w:r>
+        <w:t xml:space="preserve">Search </w:t>
       </w:r>
       <w:r>
         <w:rPr>
@@ -4109,16 +4054,68 @@
         </w:rPr>
         <w:t>5057</w:t>
       </w:r>
-    </w:p>
-    <w:p>
-      <w:pPr>
-        <w:pStyle w:val="NoSpacing"/>
-        <w:rPr>
-          <w:bCs/>
-          <w:i/>
-          <w:iCs/>
-        </w:rPr>
-      </w:pPr>
+      <w:r>
+        <w:rPr>
+          <w:rStyle w:val="codeChar"/>
+        </w:rPr>
+        <w:t xml:space="preserve"> </w:t>
+      </w:r>
+    </w:p>
+    <w:p>
+      <w:pPr>
+        <w:pStyle w:val="NoSpacing"/>
+        <w:rPr>
+          <w:rFonts w:ascii="Courier New" w:hAnsi="Courier New"/>
+          <w:noProof/>
+          <w:sz w:val="20"/>
+        </w:rPr>
+      </w:pPr>
+      <w:r>
+        <w:rPr>
+          <w:bCs/>
+          <w:i/>
+          <w:iCs/>
+        </w:rPr>
+        <w:t>Time:</w:t>
+      </w:r>
+      <w:r>
+        <w:rPr>
+          <w:bCs/>
+          <w:i/>
+          <w:iCs/>
+        </w:rPr>
+        <w:t xml:space="preserve"> </w:t>
+      </w:r>
+      <w:r>
+        <w:rPr>
+          <w:rStyle w:val="codeChar"/>
+        </w:rPr>
+        <w:t>0.</w:t>
+      </w:r>
+      <w:r>
+        <w:rPr>
+          <w:rStyle w:val="codeChar"/>
+        </w:rPr>
+        <w:t>4</w:t>
+      </w:r>
+      <w:r>
+        <w:rPr>
+          <w:rStyle w:val="codeChar"/>
+        </w:rPr>
+        <w:t>s</w:t>
+      </w:r>
+    </w:p>
+    <w:p>
+      <w:pPr>
+        <w:pStyle w:val="NoSpacing"/>
+        <w:rPr>
+          <w:bCs/>
+          <w:i/>
+          <w:iCs/>
+        </w:rPr>
+      </w:pPr>
+      <w:bookmarkStart w:id="0" w:name="_GoBack"/>
+      <w:bookmarkEnd w:id="0"/>
     </w:p>
     <w:p>
       <w:pPr>
@@ -4658,6 +4655,7 @@
         <w:pStyle w:val="NoSpacing"/>
       </w:pPr>
       <w:r>
+        <w:lastRenderedPageBreak/>
         <w:t xml:space="preserve">Solving </w:t>
       </w:r>
       <w:r>
@@ -4685,7 +4683,6 @@
         <w:rPr>
           <w:rStyle w:val="codeChar"/>
         </w:rPr>
-        <w:lastRenderedPageBreak/>
         <w:t>foodHeuristic</w:t>
       </w:r>
       <w:r>
@@ -4777,15 +4774,7 @@
         <w:pStyle w:val="NoSpacing"/>
       </w:pPr>
       <w:r>
-        <w:t xml:space="preserve">Usage of BFS </w:t>
-      </w:r>
-      <w:proofErr w:type="spellStart"/>
-      <w:r>
-        <w:t>vs</w:t>
-      </w:r>
-      <w:proofErr w:type="spellEnd"/>
-      <w:r>
-        <w:t xml:space="preserve"> DFS depends heavily on the structure of the tree, number of solutions etc. If the solution is not far from the root of the tree, then </w:t>
+        <w:t xml:space="preserve">Usage of BFS vs DFS depends heavily on the structure of the tree, number of solutions etc. If the solution is not far from the root of the tree, then </w:t>
       </w:r>
       <w:r>
         <w:t>BFS</w:t>
@@ -6421,7 +6410,6 @@
       <w:spacing w:after="0" w:line="240" w:lineRule="auto"/>
     </w:pPr>
     <w:tblPr>
-      <w:tblInd w:w="0" w:type="dxa"/>
       <w:tblBorders>
         <w:top w:val="single" w:sz="4" w:space="0" w:color="auto"/>
         <w:left w:val="single" w:sz="4" w:space="0" w:color="auto"/>
@@ -6430,12 +6418,6 @@
         <w:insideH w:val="single" w:sz="4" w:space="0" w:color="auto"/>
         <w:insideV w:val="single" w:sz="4" w:space="0" w:color="auto"/>
       </w:tblBorders>
-      <w:tblCellMar>
-        <w:top w:w="0" w:type="dxa"/>
-        <w:left w:w="108" w:type="dxa"/>
-        <w:bottom w:w="0" w:type="dxa"/>
-        <w:right w:w="108" w:type="dxa"/>
-      </w:tblCellMar>
     </w:tblPr>
   </w:style>
   <w:style w:type="paragraph" w:styleId="Header">
@@ -6718,7 +6700,7 @@
 </file>
 
 <file path=customXml/itemProps1.xml><?xml version="1.0" encoding="utf-8"?>
-<ds:datastoreItem xmlns:ds="http://schemas.openxmlformats.org/officeDocument/2006/customXml" ds:itemID="{99037A05-A254-4780-B1B2-FC681DB04E36}">
+<ds:datastoreItem xmlns:ds="http://schemas.openxmlformats.org/officeDocument/2006/customXml" ds:itemID="{80B2F07D-FD36-4E56-9A98-5254E00E6C86}">
   <ds:schemaRefs>
     <ds:schemaRef ds:uri="http://schemas.openxmlformats.org/officeDocument/2006/bibliography"/>
   </ds:schemaRefs>

</xml_diff>

<commit_message>
bug removed from cornersSearch
</commit_message>
<xml_diff>
--- a/cse537-project1.docx
+++ b/cse537-project1.docx
@@ -80,7 +80,8 @@
         <w:pStyle w:val="NoSpacing"/>
         <w:sectPr>
           <w:headerReference w:type="default" r:id="rId8"/>
-          <w:footerReference w:type="first" r:id="rId9"/>
+          <w:footerReference w:type="default" r:id="rId9"/>
+          <w:footerReference w:type="first" r:id="rId10"/>
           <w:pgSz w:w="12240" w:h="15840"/>
           <w:pgMar w:top="1440" w:right="1440" w:bottom="1440" w:left="1440" w:header="720" w:footer="720" w:gutter="0"/>
           <w:cols w:space="720"/>
@@ -210,6 +211,12 @@
     </w:p>
     <w:p>
       <w:pPr>
+        <w:pStyle w:val="NoSpacing"/>
+      </w:pPr>
+    </w:p>
+    <w:p>
+      <w:pPr>
+        <w:pStyle w:val="NoSpacing"/>
         <w:rPr>
           <w:b/>
           <w:sz w:val="24"/>
@@ -915,11 +922,6 @@
         </w:rPr>
         <w:t>0.1s</w:t>
       </w:r>
-    </w:p>
-    <w:p>
-      <w:pPr>
-        <w:pStyle w:val="NoSpacing"/>
-      </w:pPr>
     </w:p>
     <w:p>
       <w:pPr>
@@ -2273,16 +2275,6 @@
     </w:p>
     <w:p>
       <w:pPr>
-        <w:pStyle w:val="NoSpacing"/>
-        <w:rPr>
-          <w:bCs/>
-          <w:i/>
-          <w:iCs/>
-        </w:rPr>
-      </w:pPr>
-    </w:p>
-    <w:p>
-      <w:pPr>
         <w:pStyle w:val="Heading1"/>
       </w:pPr>
       <w:r>
@@ -2980,53 +2972,53 @@
           <w:i/>
           <w:iCs/>
         </w:rPr>
+        <w:t>Problem Class</w:t>
+      </w:r>
+      <w:r>
+        <w:rPr>
+          <w:bCs/>
+          <w:i/>
+          <w:iCs/>
+        </w:rPr>
+        <w:t>:</w:t>
+      </w:r>
+      <w:r>
+        <w:rPr>
+          <w:bCs/>
+          <w:i/>
+          <w:iCs/>
+        </w:rPr>
+        <w:t xml:space="preserve"> </w:t>
+      </w:r>
+      <w:r>
+        <w:rPr>
+          <w:rStyle w:val="codeChar"/>
+        </w:rPr>
+        <w:t>Corners</w:t>
+      </w:r>
+      <w:r>
+        <w:rPr>
+          <w:rStyle w:val="codeChar"/>
+        </w:rPr>
+        <w:t>Problem</w:t>
+      </w:r>
+    </w:p>
+    <w:p>
+      <w:pPr>
+        <w:pStyle w:val="NoSpacing"/>
+        <w:rPr>
+          <w:bCs/>
+          <w:i/>
+          <w:iCs/>
+        </w:rPr>
+      </w:pPr>
+      <w:r>
+        <w:rPr>
+          <w:bCs/>
+          <w:i/>
+          <w:iCs/>
+        </w:rPr>
         <w:lastRenderedPageBreak/>
-        <w:t>Problem Class</w:t>
-      </w:r>
-      <w:r>
-        <w:rPr>
-          <w:bCs/>
-          <w:i/>
-          <w:iCs/>
-        </w:rPr>
-        <w:t>:</w:t>
-      </w:r>
-      <w:r>
-        <w:rPr>
-          <w:bCs/>
-          <w:i/>
-          <w:iCs/>
-        </w:rPr>
-        <w:t xml:space="preserve"> </w:t>
-      </w:r>
-      <w:r>
-        <w:rPr>
-          <w:rStyle w:val="codeChar"/>
-        </w:rPr>
-        <w:t>Corners</w:t>
-      </w:r>
-      <w:r>
-        <w:rPr>
-          <w:rStyle w:val="codeChar"/>
-        </w:rPr>
-        <w:t>Problem</w:t>
-      </w:r>
-    </w:p>
-    <w:p>
-      <w:pPr>
-        <w:pStyle w:val="NoSpacing"/>
-        <w:rPr>
-          <w:bCs/>
-          <w:i/>
-          <w:iCs/>
-        </w:rPr>
-      </w:pPr>
-      <w:r>
-        <w:rPr>
-          <w:bCs/>
-          <w:i/>
-          <w:iCs/>
-        </w:rPr>
         <w:t xml:space="preserve">Total Cost for the Path Found: </w:t>
       </w:r>
       <w:r>
@@ -3626,51 +3618,50 @@
       <w:pPr>
         <w:pStyle w:val="NoSpacing"/>
         <w:rPr>
+          <w:rStyle w:val="codeChar"/>
+        </w:rPr>
+      </w:pPr>
+      <w:r>
+        <w:rPr>
+          <w:bCs/>
+          <w:i/>
+          <w:iCs/>
+        </w:rPr>
+        <w:t>Time:</w:t>
+      </w:r>
+      <w:r>
+        <w:rPr>
+          <w:bCs/>
+          <w:i/>
+          <w:iCs/>
+        </w:rPr>
+        <w:t xml:space="preserve"> </w:t>
+      </w:r>
+      <w:r>
+        <w:rPr>
+          <w:rStyle w:val="codeChar"/>
+        </w:rPr>
+        <w:t>0.1s</w:t>
+      </w:r>
+    </w:p>
+    <w:p>
+      <w:pPr>
+        <w:pStyle w:val="NoSpacing"/>
+        <w:rPr>
           <w:rFonts w:ascii="Courier New" w:hAnsi="Courier New"/>
           <w:noProof/>
           <w:sz w:val="20"/>
         </w:rPr>
       </w:pPr>
-      <w:r>
-        <w:rPr>
-          <w:bCs/>
-          <w:i/>
-          <w:iCs/>
-        </w:rPr>
-        <w:t>Time:</w:t>
-      </w:r>
-      <w:r>
-        <w:rPr>
-          <w:bCs/>
-          <w:i/>
-          <w:iCs/>
-        </w:rPr>
-        <w:t xml:space="preserve"> </w:t>
-      </w:r>
-      <w:r>
-        <w:rPr>
-          <w:rStyle w:val="codeChar"/>
-        </w:rPr>
-        <w:t>0.1s</w:t>
-      </w:r>
-    </w:p>
-    <w:p>
-      <w:pPr>
-        <w:pStyle w:val="NoSpacing"/>
-      </w:pPr>
-    </w:p>
-    <w:p>
-      <w:pPr>
-        <w:pStyle w:val="Heading3"/>
+    </w:p>
+    <w:p>
+      <w:pPr>
+        <w:pStyle w:val="Heading1"/>
         <w:rPr>
           <w:b/>
         </w:rPr>
       </w:pPr>
       <w:r>
-        <w:rPr>
-          <w:rFonts w:ascii="Cambria" w:hAnsi="Cambria"/>
-          <w:color w:val="000000"/>
-        </w:rPr>
         <w:t>Eating All the Dots</w:t>
       </w:r>
     </w:p>
@@ -4090,166 +4081,164 @@
         <w:rPr>
           <w:rStyle w:val="codeChar"/>
         </w:rPr>
-        <w:t>0.</w:t>
-      </w:r>
-      <w:r>
-        <w:rPr>
-          <w:rStyle w:val="codeChar"/>
-        </w:rPr>
-        <w:t>4</w:t>
-      </w:r>
-      <w:r>
-        <w:rPr>
-          <w:rStyle w:val="codeChar"/>
-        </w:rPr>
-        <w:t>s</w:t>
-      </w:r>
-    </w:p>
-    <w:p>
-      <w:pPr>
-        <w:pStyle w:val="NoSpacing"/>
-        <w:rPr>
-          <w:bCs/>
-          <w:i/>
-          <w:iCs/>
-        </w:rPr>
-      </w:pPr>
+        <w:t>0.4s</w:t>
+      </w:r>
+    </w:p>
+    <w:p>
+      <w:pPr>
+        <w:pStyle w:val="NoSpacing"/>
+        <w:rPr>
+          <w:bCs/>
+          <w:i/>
+          <w:iCs/>
+        </w:rPr>
+      </w:pPr>
+    </w:p>
+    <w:p>
+      <w:pPr>
+        <w:pStyle w:val="Heading2"/>
+      </w:pPr>
+      <w:r>
+        <w:t>Q7</w:t>
+      </w:r>
+      <w:r>
+        <w:t xml:space="preserve">: </w:t>
+      </w:r>
+      <w:r>
+        <w:t>Optimal way to eat all dots with A* search</w:t>
+      </w:r>
+    </w:p>
+    <w:p>
+      <w:pPr>
+        <w:pStyle w:val="NoSpacing"/>
+        <w:rPr>
+          <w:b/>
+        </w:rPr>
+      </w:pPr>
+      <w:r>
+        <w:rPr>
+          <w:b/>
+        </w:rPr>
+        <w:t>Methodology</w:t>
+      </w:r>
+      <w:r>
+        <w:rPr>
+          <w:b/>
+        </w:rPr>
+        <w:t xml:space="preserve"> used to solve the problem:</w:t>
+      </w:r>
+    </w:p>
+    <w:p>
+      <w:pPr>
+        <w:pStyle w:val="NoSpacing"/>
+      </w:pPr>
+      <w:r>
+        <w:t>The foods are visualized to be on the circumference of the convex hull. The convex hull is constructed taking into consideration several foods and such that no food falls outside convex hull but there might be food inside c</w:t>
+      </w:r>
+      <w:r>
+        <w:t>onvex hull. Then nearest food (</w:t>
+      </w:r>
+      <w:r>
+        <w:t xml:space="preserve">in terms of the location) </w:t>
+      </w:r>
+      <w:r>
+        <w:t xml:space="preserve">present on the convex hull </w:t>
+      </w:r>
+      <w:r>
+        <w:t xml:space="preserve">from the </w:t>
+      </w:r>
+      <w:r>
+        <w:t>P</w:t>
+      </w:r>
+      <w:r>
+        <w:t>ac</w:t>
+      </w:r>
+      <w:r>
+        <w:t xml:space="preserve"> </w:t>
+      </w:r>
+      <w:r>
+        <w:t xml:space="preserve">man </w:t>
+      </w:r>
+      <w:r>
+        <w:t>is considered – that food is traversed and so on.</w:t>
+      </w:r>
+    </w:p>
+    <w:p>
+      <w:pPr>
+        <w:pStyle w:val="NoSpacing"/>
+      </w:pPr>
+    </w:p>
+    <w:p>
+      <w:pPr>
+        <w:pStyle w:val="NoSpacing"/>
+      </w:pPr>
+      <w:r>
+        <w:t>Food locations can be considered as points on a plane. Based on this model two heuristics are used. For the heuristic, we relax the problem to have no internal walls and try to estimate a lower bound of shortest path to visit all these points. An actual estimate will be as hard as traveling salesman problem. So, two safe and faster estimates are used as heuristic function to solve the problem:</w:t>
+      </w:r>
+    </w:p>
+    <w:p>
+      <w:pPr>
+        <w:pStyle w:val="NoSpacing"/>
+      </w:pPr>
+    </w:p>
+    <w:p>
+      <w:pPr>
+        <w:pStyle w:val="NoSpacing"/>
+      </w:pPr>
+      <w:r>
+        <w:rPr>
+          <w:rStyle w:val="codeChar"/>
+          <w:b/>
+          <w:bCs/>
+        </w:rPr>
+        <w:t>convexArchLenPlusDistance</w:t>
+      </w:r>
+      <w:r>
+        <w:t xml:space="preserve">: It finds a convex hull of all points. If the largest arm of the hull is taken out, we get an arch, what we can call the convex arch. This arch includes all points </w:t>
+      </w:r>
+      <w:r>
+        <w:t xml:space="preserve">on the hull. The length of the arch is the cost to visit all points on the convex hull. This is a lower bound on visiting all points. To better fit out heuristic to actual cost, we also consider the cost of </w:t>
+      </w:r>
+      <w:r>
+        <w:t>Pac man</w:t>
+      </w:r>
+      <w:r>
+        <w:t xml:space="preserve"> to move onto the arch. It is apparent that, the cost for </w:t>
+      </w:r>
+      <w:r>
+        <w:t>Pac man</w:t>
+      </w:r>
+      <w:r>
+        <w:t xml:space="preserve"> to reach out to the arch will be no lesser than the minimum distance between </w:t>
+      </w:r>
+      <w:r>
+        <w:t>Pac man</w:t>
+      </w:r>
+      <w:r>
+        <w:t xml:space="preserve"> and any point on the arch. </w:t>
+      </w:r>
+      <w:r>
+        <w:t xml:space="preserve">For computing convex hull of points, an openly available </w:t>
+      </w:r>
+      <w:r>
+        <w:t>P</w:t>
+      </w:r>
+      <w:r>
+        <w:t xml:space="preserve">ython source </w:t>
+      </w:r>
+      <w:r>
+        <w:t xml:space="preserve">written </w:t>
+      </w:r>
       <w:bookmarkStart w:id="0" w:name="_GoBack"/>
       <w:bookmarkEnd w:id="0"/>
-    </w:p>
-    <w:p>
-      <w:pPr>
-        <w:pStyle w:val="Heading2"/>
-      </w:pPr>
-      <w:r>
-        <w:t>Q7</w:t>
-      </w:r>
-      <w:r>
-        <w:t xml:space="preserve">: </w:t>
-      </w:r>
-      <w:r>
-        <w:t>Optimal way to eat all dots with A* search</w:t>
-      </w:r>
-    </w:p>
-    <w:p>
-      <w:pPr>
-        <w:pStyle w:val="NoSpacing"/>
-      </w:pPr>
-    </w:p>
-    <w:p>
-      <w:pPr>
-        <w:pStyle w:val="NoSpacing"/>
-        <w:rPr>
-          <w:b/>
-        </w:rPr>
-      </w:pPr>
-      <w:r>
-        <w:rPr>
-          <w:b/>
-        </w:rPr>
-        <w:t>Methodology</w:t>
-      </w:r>
-      <w:r>
-        <w:rPr>
-          <w:b/>
-        </w:rPr>
-        <w:t xml:space="preserve"> used to solve the problem:</w:t>
-      </w:r>
-    </w:p>
-    <w:p>
-      <w:pPr>
-        <w:pStyle w:val="NoSpacing"/>
-      </w:pPr>
-      <w:r>
-        <w:t>The foods are visualized to be on the circumference of the convex hull. The convex hull is constructed taking into consideration several foods and such that no food falls outside convex hull but there might be food inside c</w:t>
-      </w:r>
-      <w:r>
-        <w:t>onvex hull. Then nearest food (</w:t>
-      </w:r>
-      <w:r>
-        <w:t xml:space="preserve">in terms of the location) </w:t>
-      </w:r>
-      <w:r>
-        <w:t xml:space="preserve">present on the convex hull </w:t>
-      </w:r>
-      <w:r>
-        <w:t xml:space="preserve">from the </w:t>
-      </w:r>
-      <w:r>
-        <w:t>P</w:t>
-      </w:r>
-      <w:r>
-        <w:t>ac</w:t>
-      </w:r>
-      <w:r>
-        <w:t xml:space="preserve"> </w:t>
-      </w:r>
-      <w:r>
-        <w:t xml:space="preserve">man </w:t>
-      </w:r>
-      <w:r>
-        <w:t>is considered – that food is traversed and so on.</w:t>
-      </w:r>
-    </w:p>
-    <w:p>
-      <w:pPr>
-        <w:pStyle w:val="NoSpacing"/>
-      </w:pPr>
-    </w:p>
-    <w:p>
-      <w:pPr>
-        <w:pStyle w:val="NoSpacing"/>
-      </w:pPr>
-      <w:r>
-        <w:t>Food locations can be considered as points on a plane. Based on this model two heuristics are used. For the heuristic, we relax the problem to have no internal walls and try to estimate a lower bound of shortest path to visit all these points. An actual estimate will be as hard as traveling salesman problem. So, two safe and faster estimates are used as heuristic function to solve the problem:</w:t>
-      </w:r>
-    </w:p>
-    <w:p>
-      <w:pPr>
-        <w:pStyle w:val="NoSpacing"/>
-      </w:pPr>
-    </w:p>
-    <w:p>
-      <w:pPr>
-        <w:pStyle w:val="NoSpacing"/>
-      </w:pPr>
-      <w:r>
-        <w:rPr>
-          <w:rStyle w:val="codeChar"/>
-          <w:b/>
-          <w:bCs/>
-        </w:rPr>
-        <w:t>convexArchLenPlusDistance</w:t>
-      </w:r>
-      <w:r>
-        <w:t xml:space="preserve">: It finds a convex hull of all points. If the largest arm of the hull is taken out, we get an arch, what we can call the convex arch. This arch includes all points </w:t>
-      </w:r>
-      <w:r>
-        <w:t xml:space="preserve">on the hull. The length of the arch is the cost to visit all points on the convex hull. This is a lower bound on visiting all points. To better fit out heuristic to actual cost, we also consider the cost of </w:t>
-      </w:r>
-      <w:r>
-        <w:t>Pac man</w:t>
-      </w:r>
-      <w:r>
-        <w:t xml:space="preserve"> to move onto the arch. It is apparent that, the cost for </w:t>
-      </w:r>
-      <w:r>
-        <w:t>Pac man</w:t>
-      </w:r>
-      <w:r>
-        <w:t xml:space="preserve"> to reach out to the arch will be no lesser than the minimum distance between </w:t>
-      </w:r>
-      <w:r>
-        <w:t>Pac man</w:t>
-      </w:r>
-      <w:r>
-        <w:t xml:space="preserve"> and any point on the arch. </w:t>
-      </w:r>
-      <w:r>
-        <w:t xml:space="preserve">For computing convex hull of points, an openly available python source by </w:t>
-      </w:r>
-      <w:r>
-        <w:t>Tom Switzer</w:t>
+      <w:r>
+        <w:t xml:space="preserve">by </w:t>
+      </w:r>
+      <w:r>
+        <w:t>Tom </w:t>
+      </w:r>
+      <w:r>
+        <w:t>Switzer</w:t>
       </w:r>
       <w:r>
         <w:t xml:space="preserve"> is used.</w:t>
@@ -4655,34 +4644,34 @@
         <w:pStyle w:val="NoSpacing"/>
       </w:pPr>
       <w:r>
+        <w:t xml:space="preserve">Solving </w:t>
+      </w:r>
+      <w:r>
+        <w:rPr>
+          <w:rStyle w:val="codeChar"/>
+        </w:rPr>
+        <w:t>MediumMaze</w:t>
+      </w:r>
+      <w:r>
+        <w:t xml:space="preserve"> optimally within reasonable time with A* search seems to be a hard problem. However, greedy search (where </w:t>
+      </w:r>
+      <w:r>
+        <w:rPr>
+          <w:rStyle w:val="codeChar"/>
+        </w:rPr>
+        <w:t>f(n)=h(n)</w:t>
+      </w:r>
+      <w:r>
+        <w:t>) can find a (non-optimal) path</w:t>
+      </w:r>
+      <w:r>
+        <w:t xml:space="preserve">. A greedy search with the same </w:t>
+      </w:r>
+      <w:r>
+        <w:rPr>
+          <w:rStyle w:val="codeChar"/>
+        </w:rPr>
         <w:lastRenderedPageBreak/>
-        <w:t xml:space="preserve">Solving </w:t>
-      </w:r>
-      <w:r>
-        <w:rPr>
-          <w:rStyle w:val="codeChar"/>
-        </w:rPr>
-        <w:t>MediumMaze</w:t>
-      </w:r>
-      <w:r>
-        <w:t xml:space="preserve"> optimally within reasonable time with A* search seems to be a hard problem. However, greedy search (where </w:t>
-      </w:r>
-      <w:r>
-        <w:rPr>
-          <w:rStyle w:val="codeChar"/>
-        </w:rPr>
-        <w:t>f(n)=h(n)</w:t>
-      </w:r>
-      <w:r>
-        <w:t>) can find a (non-optimal) path</w:t>
-      </w:r>
-      <w:r>
-        <w:t xml:space="preserve">. A greedy search with the same </w:t>
-      </w:r>
-      <w:r>
-        <w:rPr>
-          <w:rStyle w:val="codeChar"/>
-        </w:rPr>
         <w:t>foodHeuristic</w:t>
       </w:r>
       <w:r>
@@ -5040,6 +5029,59 @@
 </file>
 
 <file path=word/footer1.xml><?xml version="1.0" encoding="utf-8"?>
+<w:ftr xmlns:wpc="http://schemas.microsoft.com/office/word/2010/wordprocessingCanvas" xmlns:mc="http://schemas.openxmlformats.org/markup-compatibility/2006" xmlns:o="urn:schemas-microsoft-com:office:office" xmlns:r="http://schemas.openxmlformats.org/officeDocument/2006/relationships" xmlns:m="http://schemas.openxmlformats.org/officeDocument/2006/math" xmlns:v="urn:schemas-microsoft-com:vml" xmlns:wp14="http://schemas.microsoft.com/office/word/2010/wordprocessingDrawing" xmlns:wp="http://schemas.openxmlformats.org/drawingml/2006/wordprocessingDrawing" xmlns:w10="urn:schemas-microsoft-com:office:word" xmlns:w="http://schemas.openxmlformats.org/wordprocessingml/2006/main" xmlns:w14="http://schemas.microsoft.com/office/word/2010/wordml" xmlns:w15="http://schemas.microsoft.com/office/word/2012/wordml" xmlns:wpg="http://schemas.microsoft.com/office/word/2010/wordprocessingGroup" xmlns:wpi="http://schemas.microsoft.com/office/word/2010/wordprocessingInk" xmlns:wne="http://schemas.microsoft.com/office/word/2006/wordml" xmlns:wps="http://schemas.microsoft.com/office/word/2010/wordprocessingShape" mc:Ignorable="w14 w15 wp14">
+  <w:sdt>
+    <w:sdtPr>
+      <w:id w:val="818305640"/>
+      <w:docPartObj>
+        <w:docPartGallery w:val="Page Numbers (Bottom of Page)"/>
+        <w:docPartUnique/>
+      </w:docPartObj>
+    </w:sdtPr>
+    <w:sdtEndPr>
+      <w:rPr>
+        <w:noProof/>
+      </w:rPr>
+    </w:sdtEndPr>
+    <w:sdtContent>
+      <w:p>
+        <w:pPr>
+          <w:pStyle w:val="Footer"/>
+          <w:jc w:val="center"/>
+        </w:pPr>
+        <w:r>
+          <w:fldChar w:fldCharType="begin"/>
+        </w:r>
+        <w:r>
+          <w:instrText xml:space="preserve"> PAGE   \* MERGEFORMAT </w:instrText>
+        </w:r>
+        <w:r>
+          <w:fldChar w:fldCharType="separate"/>
+        </w:r>
+        <w:r>
+          <w:rPr>
+            <w:noProof/>
+          </w:rPr>
+          <w:t>6</w:t>
+        </w:r>
+        <w:r>
+          <w:rPr>
+            <w:noProof/>
+          </w:rPr>
+          <w:fldChar w:fldCharType="end"/>
+        </w:r>
+      </w:p>
+    </w:sdtContent>
+  </w:sdt>
+  <w:p>
+    <w:pPr>
+      <w:pStyle w:val="Footer"/>
+    </w:pPr>
+  </w:p>
+</w:ftr>
+</file>
+
+<file path=word/footer2.xml><?xml version="1.0" encoding="utf-8"?>
 <w:ftr xmlns:wpc="http://schemas.microsoft.com/office/word/2010/wordprocessingCanvas" xmlns:mc="http://schemas.openxmlformats.org/markup-compatibility/2006" xmlns:o="urn:schemas-microsoft-com:office:office" xmlns:r="http://schemas.openxmlformats.org/officeDocument/2006/relationships" xmlns:m="http://schemas.openxmlformats.org/officeDocument/2006/math" xmlns:v="urn:schemas-microsoft-com:vml" xmlns:wp14="http://schemas.microsoft.com/office/word/2010/wordprocessingDrawing" xmlns:wp="http://schemas.openxmlformats.org/drawingml/2006/wordprocessingDrawing" xmlns:w10="urn:schemas-microsoft-com:office:word" xmlns:w="http://schemas.openxmlformats.org/wordprocessingml/2006/main" xmlns:w14="http://schemas.microsoft.com/office/word/2010/wordml" xmlns:w15="http://schemas.microsoft.com/office/word/2012/wordml" xmlns:wpg="http://schemas.microsoft.com/office/word/2010/wordprocessingGroup" xmlns:wpi="http://schemas.microsoft.com/office/word/2010/wordprocessingInk" xmlns:wne="http://schemas.microsoft.com/office/word/2006/wordml" xmlns:wps="http://schemas.microsoft.com/office/word/2010/wordprocessingShape" mc:Ignorable="w14 w15 wp14">
   <w:sdt>
     <w:sdtPr>
@@ -6700,7 +6742,7 @@
 </file>
 
 <file path=customXml/itemProps1.xml><?xml version="1.0" encoding="utf-8"?>
-<ds:datastoreItem xmlns:ds="http://schemas.openxmlformats.org/officeDocument/2006/customXml" ds:itemID="{80B2F07D-FD36-4E56-9A98-5254E00E6C86}">
+<ds:datastoreItem xmlns:ds="http://schemas.openxmlformats.org/officeDocument/2006/customXml" ds:itemID="{254DECC6-0FE4-46B7-BECC-72DB866E2690}">
   <ds:schemaRefs>
     <ds:schemaRef ds:uri="http://schemas.openxmlformats.org/officeDocument/2006/bibliography"/>
   </ds:schemaRefs>

</xml_diff>